<commit_message>
extended gitignore, added VScode support to labs
</commit_message>
<xml_diff>
--- a/Lab testen Spring boot met JUnit.docx
+++ b/Lab testen Spring boot met JUnit.docx
@@ -9,6 +9,8 @@
           <w:lang w:val="nl-NL"/>
         </w:rPr>
       </w:pPr>
+      <w:bookmarkStart w:id="0" w:name="_Hlk73438024"/>
+      <w:bookmarkEnd w:id="0"/>
       <w:r>
         <w:rPr>
           <w:lang w:val="nl-NL"/>
@@ -1988,7 +1990,6 @@
         <w:t>&lt;/build&gt;</w:t>
       </w:r>
     </w:p>
-    <w:p/>
     <w:p>
       <w:pPr>
         <w:pStyle w:val="Heading2"/>
@@ -1996,11 +1997,25 @@
           <w:lang w:val="en-US"/>
         </w:rPr>
       </w:pPr>
-      <w:r>
-        <w:rPr>
-          <w:lang w:val="en-US"/>
-        </w:rPr>
-        <w:t>Surefire plugin</w:t>
+    </w:p>
+    <w:p>
+      <w:pPr>
+        <w:pStyle w:val="Heading2"/>
+        <w:rPr>
+          <w:lang w:val="en-US"/>
+        </w:rPr>
+      </w:pPr>
+      <w:r>
+        <w:rPr>
+          <w:lang w:val="en-US"/>
+        </w:rPr>
+        <w:t>Setup Junit 5 depen</w:t>
+      </w:r>
+      <w:r>
+        <w:rPr>
+          <w:lang w:val="en-US"/>
+        </w:rPr>
+        <w:t>dencies</w:t>
       </w:r>
     </w:p>
     <w:p>
@@ -2008,7 +2023,7 @@
         <w:pStyle w:val="ListParagraph"/>
         <w:numPr>
           <w:ilvl w:val="0"/>
-          <w:numId w:val="6"/>
+          <w:numId w:val="5"/>
         </w:numPr>
         <w:rPr>
           <w:lang w:val="en-US"/>
@@ -2018,13 +2033,25 @@
         <w:rPr>
           <w:lang w:val="en-US"/>
         </w:rPr>
-        <w:t xml:space="preserve">The surefire plugin is used for running the tests in </w:t>
-      </w:r>
-      <w:r>
-        <w:rPr>
-          <w:lang w:val="en-US"/>
-        </w:rPr>
-        <w:t>the project. Add/change the contents of the pom.xml as follows:</w:t>
+        <w:t xml:space="preserve">First exclude Junit 4 from the </w:t>
+      </w:r>
+      <w:r>
+        <w:rPr>
+          <w:lang w:val="en-US"/>
+        </w:rPr>
+        <w:t>spring-boot starter-test dependency</w:t>
+      </w:r>
+      <w:r>
+        <w:rPr>
+          <w:lang w:val="en-US"/>
+        </w:rPr>
+        <w:t xml:space="preserve"> </w:t>
+      </w:r>
+      <w:r>
+        <w:rPr>
+          <w:lang w:val="en-US"/>
+        </w:rPr>
+        <w:t>in the pom.xml as follows:</w:t>
       </w:r>
     </w:p>
     <w:p>
@@ -2063,7 +2090,7 @@
           <w:sz w:val="20"/>
           <w:szCs w:val="20"/>
         </w:rPr>
-        <w:t>&lt;plugins&gt;</w:t>
+        <w:t>&lt;dependency&gt;</w:t>
       </w:r>
       <w:r>
         <w:rPr>
@@ -2073,54 +2100,101 @@
           <w:szCs w:val="20"/>
         </w:rPr>
         <w:br/>
-      </w:r>
-      <w:r>
-        <w:rPr>
-          <w:rFonts w:ascii="Courier New" w:eastAsia="Times New Roman" w:hAnsi="Courier New" w:cs="Courier New"/>
-          <w:color w:val="808080" w:themeColor="background1" w:themeShade="80"/>
-          <w:sz w:val="20"/>
-          <w:szCs w:val="20"/>
-        </w:rPr>
-        <w:t xml:space="preserve">   &lt;plugin&gt;</w:t>
-      </w:r>
-      <w:r>
-        <w:rPr>
-          <w:rFonts w:ascii="Courier New" w:eastAsia="Times New Roman" w:hAnsi="Courier New" w:cs="Courier New"/>
-          <w:color w:val="808080" w:themeColor="background1" w:themeShade="80"/>
+        <w:t xml:space="preserve">   &lt;groupId&gt;</w:t>
+      </w:r>
+      <w:r>
+        <w:rPr>
+          <w:rFonts w:ascii="Courier New" w:eastAsia="Times New Roman" w:hAnsi="Courier New" w:cs="Courier New"/>
+          <w:color w:val="A9B7C6"/>
+          <w:sz w:val="20"/>
+          <w:szCs w:val="20"/>
+        </w:rPr>
+        <w:t>org.springframework.boot</w:t>
+      </w:r>
+      <w:r>
+        <w:rPr>
+          <w:rFonts w:ascii="Courier New" w:eastAsia="Times New Roman" w:hAnsi="Courier New" w:cs="Courier New"/>
+          <w:color w:val="E8BF6A"/>
+          <w:sz w:val="20"/>
+          <w:szCs w:val="20"/>
+        </w:rPr>
+        <w:t>&lt;/groupId&gt;</w:t>
+      </w:r>
+      <w:r>
+        <w:rPr>
+          <w:rFonts w:ascii="Courier New" w:eastAsia="Times New Roman" w:hAnsi="Courier New" w:cs="Courier New"/>
+          <w:color w:val="E8BF6A"/>
           <w:sz w:val="20"/>
           <w:szCs w:val="20"/>
         </w:rPr>
         <w:br/>
-        <w:t xml:space="preserve">      &lt;groupId&gt;org.springframework.boot&lt;/groupId&gt;</w:t>
-      </w:r>
-      <w:r>
-        <w:rPr>
-          <w:rFonts w:ascii="Courier New" w:eastAsia="Times New Roman" w:hAnsi="Courier New" w:cs="Courier New"/>
-          <w:color w:val="808080" w:themeColor="background1" w:themeShade="80"/>
+        <w:t xml:space="preserve">   &lt;artifactId&gt;</w:t>
+      </w:r>
+      <w:r>
+        <w:rPr>
+          <w:rFonts w:ascii="Courier New" w:eastAsia="Times New Roman" w:hAnsi="Courier New" w:cs="Courier New"/>
+          <w:color w:val="A9B7C6"/>
+          <w:sz w:val="20"/>
+          <w:szCs w:val="20"/>
+        </w:rPr>
+        <w:t>spring-boot-starter-test</w:t>
+      </w:r>
+      <w:r>
+        <w:rPr>
+          <w:rFonts w:ascii="Courier New" w:eastAsia="Times New Roman" w:hAnsi="Courier New" w:cs="Courier New"/>
+          <w:color w:val="E8BF6A"/>
+          <w:sz w:val="20"/>
+          <w:szCs w:val="20"/>
+        </w:rPr>
+        <w:t>&lt;/artifactId&gt;</w:t>
+      </w:r>
+      <w:r>
+        <w:rPr>
+          <w:rFonts w:ascii="Courier New" w:eastAsia="Times New Roman" w:hAnsi="Courier New" w:cs="Courier New"/>
+          <w:color w:val="E8BF6A"/>
           <w:sz w:val="20"/>
           <w:szCs w:val="20"/>
         </w:rPr>
         <w:br/>
-        <w:t xml:space="preserve">      &lt;artifactId&gt;spring-boot-maven-plugin&lt;/artifactId&gt;</w:t>
-      </w:r>
-      <w:r>
-        <w:rPr>
-          <w:rFonts w:ascii="Courier New" w:eastAsia="Times New Roman" w:hAnsi="Courier New" w:cs="Courier New"/>
-          <w:color w:val="808080" w:themeColor="background1" w:themeShade="80"/>
+        <w:t xml:space="preserve">   &lt;scope&gt;</w:t>
+      </w:r>
+      <w:r>
+        <w:rPr>
+          <w:rFonts w:ascii="Courier New" w:eastAsia="Times New Roman" w:hAnsi="Courier New" w:cs="Courier New"/>
+          <w:color w:val="A9B7C6"/>
+          <w:sz w:val="20"/>
+          <w:szCs w:val="20"/>
+        </w:rPr>
+        <w:t>test</w:t>
+      </w:r>
+      <w:r>
+        <w:rPr>
+          <w:rFonts w:ascii="Courier New" w:eastAsia="Times New Roman" w:hAnsi="Courier New" w:cs="Courier New"/>
+          <w:color w:val="E8BF6A"/>
+          <w:sz w:val="20"/>
+          <w:szCs w:val="20"/>
+        </w:rPr>
+        <w:t>&lt;/scope&gt;</w:t>
+      </w:r>
+      <w:r>
+        <w:rPr>
+          <w:rFonts w:ascii="Courier New" w:eastAsia="Times New Roman" w:hAnsi="Courier New" w:cs="Courier New"/>
+          <w:color w:val="E8BF6A"/>
           <w:sz w:val="20"/>
           <w:szCs w:val="20"/>
         </w:rPr>
         <w:br/>
-        <w:t xml:space="preserve">   &lt;/plugin&gt;</w:t>
-      </w:r>
-      <w:r>
-        <w:rPr>
-          <w:rFonts w:ascii="Courier New" w:eastAsia="Times New Roman" w:hAnsi="Courier New" w:cs="Courier New"/>
-          <w:color w:val="808080" w:themeColor="background1" w:themeShade="80"/>
+        <w:t xml:space="preserve">   &lt;exclusions&gt;</w:t>
+      </w:r>
+      <w:r>
+        <w:rPr>
+          <w:rFonts w:ascii="Courier New" w:eastAsia="Times New Roman" w:hAnsi="Courier New" w:cs="Courier New"/>
+          <w:color w:val="E8BF6A"/>
           <w:sz w:val="20"/>
           <w:szCs w:val="20"/>
         </w:rPr>
         <w:br/>
+        <w:t xml:space="preserve">      &lt;exclusion&gt;</w:t>
       </w:r>
       <w:r>
         <w:rPr>
@@ -2129,7 +2203,17 @@
           <w:sz w:val="20"/>
           <w:szCs w:val="20"/>
         </w:rPr>
-        <w:t xml:space="preserve">   &lt;plugin&gt;</w:t>
+        <w:br/>
+        <w:t xml:space="preserve">         &lt;groupId&gt;</w:t>
+      </w:r>
+      <w:r>
+        <w:rPr>
+          <w:rFonts w:ascii="Courier New" w:eastAsia="Times New Roman" w:hAnsi="Courier New" w:cs="Courier New"/>
+          <w:color w:val="A9B7C6"/>
+          <w:sz w:val="20"/>
+          <w:szCs w:val="20"/>
+        </w:rPr>
+        <w:t>org.junit.vintage</w:t>
       </w:r>
       <w:r>
         <w:rPr>
@@ -2138,17 +2222,26 @@
           <w:sz w:val="20"/>
           <w:szCs w:val="20"/>
         </w:rPr>
+        <w:t>&lt;/groupId&gt;</w:t>
+      </w:r>
+      <w:r>
+        <w:rPr>
+          <w:rFonts w:ascii="Courier New" w:eastAsia="Times New Roman" w:hAnsi="Courier New" w:cs="Courier New"/>
+          <w:color w:val="E8BF6A"/>
+          <w:sz w:val="20"/>
+          <w:szCs w:val="20"/>
+        </w:rPr>
         <w:br/>
-        <w:t xml:space="preserve">      &lt;groupId&gt;</w:t>
-      </w:r>
-      <w:r>
-        <w:rPr>
-          <w:rFonts w:ascii="Courier New" w:eastAsia="Times New Roman" w:hAnsi="Courier New" w:cs="Courier New"/>
-          <w:color w:val="A9B7C6"/>
-          <w:sz w:val="20"/>
-          <w:szCs w:val="20"/>
-        </w:rPr>
-        <w:t>org.apache.maven.plugins</w:t>
+        <w:t xml:space="preserve">         &lt;artifactId&gt;</w:t>
+      </w:r>
+      <w:r>
+        <w:rPr>
+          <w:rFonts w:ascii="Courier New" w:eastAsia="Times New Roman" w:hAnsi="Courier New" w:cs="Courier New"/>
+          <w:color w:val="A9B7C6"/>
+          <w:sz w:val="20"/>
+          <w:szCs w:val="20"/>
+        </w:rPr>
+        <w:t>junit-vintage-engine</w:t>
       </w:r>
       <w:r>
         <w:rPr>
@@ -2157,7 +2250,7 @@
           <w:sz w:val="20"/>
           <w:szCs w:val="20"/>
         </w:rPr>
-        <w:t>&lt;/groupId&gt;</w:t>
+        <w:t>&lt;/artifactId&gt;</w:t>
       </w:r>
       <w:r>
         <w:rPr>
@@ -2167,16 +2260,7 @@
           <w:szCs w:val="20"/>
         </w:rPr>
         <w:br/>
-        <w:t xml:space="preserve">      &lt;artifactId&gt;</w:t>
-      </w:r>
-      <w:r>
-        <w:rPr>
-          <w:rFonts w:ascii="Courier New" w:eastAsia="Times New Roman" w:hAnsi="Courier New" w:cs="Courier New"/>
-          <w:color w:val="A9B7C6"/>
-          <w:sz w:val="20"/>
-          <w:szCs w:val="20"/>
-        </w:rPr>
-        <w:t>maven-surefire-plugin</w:t>
+        <w:t xml:space="preserve">      &lt;/exclusion&gt;</w:t>
       </w:r>
       <w:r>
         <w:rPr>
@@ -2185,7 +2269,8 @@
           <w:sz w:val="20"/>
           <w:szCs w:val="20"/>
         </w:rPr>
-        <w:t>&lt;/artifactId&gt;</w:t>
+        <w:br/>
+        <w:t xml:space="preserve">   &lt;/exclusions&gt;</w:t>
       </w:r>
       <w:r>
         <w:rPr>
@@ -2195,139 +2280,7 @@
           <w:szCs w:val="20"/>
         </w:rPr>
         <w:br/>
-        <w:t xml:space="preserve">      &lt;version&gt;</w:t>
-      </w:r>
-      <w:r>
-        <w:rPr>
-          <w:rFonts w:ascii="Courier New" w:eastAsia="Times New Roman" w:hAnsi="Courier New" w:cs="Courier New"/>
-          <w:color w:val="A9B7C6"/>
-          <w:sz w:val="20"/>
-          <w:szCs w:val="20"/>
-        </w:rPr>
-        <w:t>2.22.2</w:t>
-      </w:r>
-      <w:r>
-        <w:rPr>
-          <w:rFonts w:ascii="Courier New" w:eastAsia="Times New Roman" w:hAnsi="Courier New" w:cs="Courier New"/>
-          <w:color w:val="E8BF6A"/>
-          <w:sz w:val="20"/>
-          <w:szCs w:val="20"/>
-        </w:rPr>
-        <w:t>&lt;/version&gt;</w:t>
-      </w:r>
-      <w:r>
-        <w:rPr>
-          <w:rFonts w:ascii="Courier New" w:eastAsia="Times New Roman" w:hAnsi="Courier New" w:cs="Courier New"/>
-          <w:color w:val="E8BF6A"/>
-          <w:sz w:val="20"/>
-          <w:szCs w:val="20"/>
-        </w:rPr>
-        <w:br/>
-        <w:t xml:space="preserve">   &lt;/plugin&gt;</w:t>
-      </w:r>
-      <w:r>
-        <w:rPr>
-          <w:rFonts w:ascii="Courier New" w:eastAsia="Times New Roman" w:hAnsi="Courier New" w:cs="Courier New"/>
-          <w:color w:val="E8BF6A"/>
-          <w:sz w:val="20"/>
-          <w:szCs w:val="20"/>
-        </w:rPr>
-        <w:br/>
-        <w:t xml:space="preserve">   &lt;plugin&gt;</w:t>
-      </w:r>
-      <w:r>
-        <w:rPr>
-          <w:rFonts w:ascii="Courier New" w:eastAsia="Times New Roman" w:hAnsi="Courier New" w:cs="Courier New"/>
-          <w:color w:val="E8BF6A"/>
-          <w:sz w:val="20"/>
-          <w:szCs w:val="20"/>
-        </w:rPr>
-        <w:br/>
-        <w:t xml:space="preserve">      &lt;artifactId&gt;</w:t>
-      </w:r>
-      <w:r>
-        <w:rPr>
-          <w:rFonts w:ascii="Courier New" w:eastAsia="Times New Roman" w:hAnsi="Courier New" w:cs="Courier New"/>
-          <w:color w:val="A9B7C6"/>
-          <w:sz w:val="20"/>
-          <w:szCs w:val="20"/>
-        </w:rPr>
-        <w:t>maven-failsafe-plugin</w:t>
-      </w:r>
-      <w:r>
-        <w:rPr>
-          <w:rFonts w:ascii="Courier New" w:eastAsia="Times New Roman" w:hAnsi="Courier New" w:cs="Courier New"/>
-          <w:color w:val="E8BF6A"/>
-          <w:sz w:val="20"/>
-          <w:szCs w:val="20"/>
-        </w:rPr>
-        <w:t>&lt;/artifactId&gt;</w:t>
-      </w:r>
-      <w:r>
-        <w:rPr>
-          <w:rFonts w:ascii="Courier New" w:eastAsia="Times New Roman" w:hAnsi="Courier New" w:cs="Courier New"/>
-          <w:color w:val="E8BF6A"/>
-          <w:sz w:val="20"/>
-          <w:szCs w:val="20"/>
-        </w:rPr>
-        <w:br/>
-        <w:t xml:space="preserve">      &lt;version&gt;</w:t>
-      </w:r>
-      <w:r>
-        <w:rPr>
-          <w:rFonts w:ascii="Courier New" w:eastAsia="Times New Roman" w:hAnsi="Courier New" w:cs="Courier New"/>
-          <w:color w:val="A9B7C6"/>
-          <w:sz w:val="20"/>
-          <w:szCs w:val="20"/>
-        </w:rPr>
-        <w:t>2.22.2</w:t>
-      </w:r>
-      <w:r>
-        <w:rPr>
-          <w:rFonts w:ascii="Courier New" w:eastAsia="Times New Roman" w:hAnsi="Courier New" w:cs="Courier New"/>
-          <w:color w:val="E8BF6A"/>
-          <w:sz w:val="20"/>
-          <w:szCs w:val="20"/>
-        </w:rPr>
-        <w:t>&lt;/version&gt;</w:t>
-      </w:r>
-      <w:r>
-        <w:rPr>
-          <w:rFonts w:ascii="Courier New" w:eastAsia="Times New Roman" w:hAnsi="Courier New" w:cs="Courier New"/>
-          <w:color w:val="E8BF6A"/>
-          <w:sz w:val="20"/>
-          <w:szCs w:val="20"/>
-        </w:rPr>
-        <w:br/>
-        <w:t xml:space="preserve">   &lt;/plugin&gt;</w:t>
-      </w:r>
-    </w:p>
-    <w:p/>
-    <w:p>
-      <w:pPr>
-        <w:pStyle w:val="Heading2"/>
-        <w:rPr>
-          <w:lang w:val="en-US"/>
-        </w:rPr>
-      </w:pPr>
-      <w:r>
-        <w:rPr>
-          <w:lang w:val="en-US"/>
-        </w:rPr>
-        <w:br w:type="page"/>
-      </w:r>
-      <w:r>
-        <w:rPr>
-          <w:lang w:val="en-US"/>
-        </w:rPr>
-        <w:lastRenderedPageBreak/>
-        <w:t>Setup Junit 5 depen</w:t>
-      </w:r>
-      <w:r>
-        <w:rPr>
-          <w:lang w:val="en-US"/>
-        </w:rPr>
-        <w:t>dencies</w:t>
+        <w:t>&lt;/dependency&gt;</w:t>
       </w:r>
     </w:p>
     <w:p>
@@ -2345,25 +2298,7 @@
         <w:rPr>
           <w:lang w:val="en-US"/>
         </w:rPr>
-        <w:t xml:space="preserve">First exclude Junit 4 from the </w:t>
-      </w:r>
-      <w:r>
-        <w:rPr>
-          <w:lang w:val="en-US"/>
-        </w:rPr>
-        <w:t>spring-boot starter-test dependency</w:t>
-      </w:r>
-      <w:r>
-        <w:rPr>
-          <w:lang w:val="en-US"/>
-        </w:rPr>
-        <w:t xml:space="preserve"> </w:t>
-      </w:r>
-      <w:r>
-        <w:rPr>
-          <w:lang w:val="en-US"/>
-        </w:rPr>
-        <w:t>in the pom.xml as follows:</w:t>
+        <w:t>Then add the dependency for Junit 5</w:t>
       </w:r>
     </w:p>
     <w:p>
@@ -2421,7 +2356,7 @@
           <w:sz w:val="20"/>
           <w:szCs w:val="20"/>
         </w:rPr>
-        <w:t>org.springframework.boot</w:t>
+        <w:t>org.junit.jupiter</w:t>
       </w:r>
       <w:r>
         <w:rPr>
@@ -2449,7 +2384,7 @@
           <w:sz w:val="20"/>
           <w:szCs w:val="20"/>
         </w:rPr>
-        <w:t>spring-boot-starter-test</w:t>
+        <w:t>junit-jupiter</w:t>
       </w:r>
       <w:r>
         <w:rPr>
@@ -2468,6 +2403,50 @@
           <w:szCs w:val="20"/>
         </w:rPr>
         <w:br/>
+      </w:r>
+      <w:r>
+        <w:rPr>
+          <w:rFonts w:ascii="Courier New" w:eastAsia="Times New Roman" w:hAnsi="Courier New" w:cs="Courier New"/>
+          <w:color w:val="E8BF6A"/>
+          <w:sz w:val="20"/>
+          <w:szCs w:val="20"/>
+        </w:rPr>
+        <w:t xml:space="preserve">   &lt;version&gt;</w:t>
+      </w:r>
+      <w:r>
+        <w:rPr>
+          <w:rFonts w:ascii="Courier New" w:eastAsia="Times New Roman" w:hAnsi="Courier New" w:cs="Courier New"/>
+          <w:color w:val="A9B7C6"/>
+          <w:sz w:val="20"/>
+          <w:szCs w:val="20"/>
+        </w:rPr>
+        <w:t>5.7.2</w:t>
+      </w:r>
+      <w:r>
+        <w:rPr>
+          <w:rFonts w:ascii="Courier New" w:eastAsia="Times New Roman" w:hAnsi="Courier New" w:cs="Courier New"/>
+          <w:color w:val="E8BF6A"/>
+          <w:sz w:val="20"/>
+          <w:szCs w:val="20"/>
+        </w:rPr>
+        <w:t>&lt;/version&gt;</w:t>
+      </w:r>
+      <w:r>
+        <w:rPr>
+          <w:rFonts w:ascii="Courier New" w:eastAsia="Times New Roman" w:hAnsi="Courier New" w:cs="Courier New"/>
+          <w:color w:val="E8BF6A"/>
+          <w:sz w:val="20"/>
+          <w:szCs w:val="20"/>
+        </w:rPr>
+        <w:br/>
+      </w:r>
+      <w:r>
+        <w:rPr>
+          <w:rFonts w:ascii="Courier New" w:eastAsia="Times New Roman" w:hAnsi="Courier New" w:cs="Courier New"/>
+          <w:color w:val="E8BF6A"/>
+          <w:sz w:val="20"/>
+          <w:szCs w:val="20"/>
+        </w:rPr>
         <w:t xml:space="preserve">   &lt;scope&gt;</w:t>
       </w:r>
       <w:r>
@@ -2487,102 +2466,6 @@
           <w:szCs w:val="20"/>
         </w:rPr>
         <w:t>&lt;/scope&gt;</w:t>
-      </w:r>
-      <w:r>
-        <w:rPr>
-          <w:rFonts w:ascii="Courier New" w:eastAsia="Times New Roman" w:hAnsi="Courier New" w:cs="Courier New"/>
-          <w:color w:val="E8BF6A"/>
-          <w:sz w:val="20"/>
-          <w:szCs w:val="20"/>
-        </w:rPr>
-        <w:br/>
-        <w:t xml:space="preserve">   &lt;exclusions&gt;</w:t>
-      </w:r>
-      <w:r>
-        <w:rPr>
-          <w:rFonts w:ascii="Courier New" w:eastAsia="Times New Roman" w:hAnsi="Courier New" w:cs="Courier New"/>
-          <w:color w:val="E8BF6A"/>
-          <w:sz w:val="20"/>
-          <w:szCs w:val="20"/>
-        </w:rPr>
-        <w:br/>
-        <w:t xml:space="preserve">      &lt;exclusion&gt;</w:t>
-      </w:r>
-      <w:r>
-        <w:rPr>
-          <w:rFonts w:ascii="Courier New" w:eastAsia="Times New Roman" w:hAnsi="Courier New" w:cs="Courier New"/>
-          <w:color w:val="E8BF6A"/>
-          <w:sz w:val="20"/>
-          <w:szCs w:val="20"/>
-        </w:rPr>
-        <w:br/>
-        <w:t xml:space="preserve">         &lt;groupId&gt;</w:t>
-      </w:r>
-      <w:r>
-        <w:rPr>
-          <w:rFonts w:ascii="Courier New" w:eastAsia="Times New Roman" w:hAnsi="Courier New" w:cs="Courier New"/>
-          <w:color w:val="A9B7C6"/>
-          <w:sz w:val="20"/>
-          <w:szCs w:val="20"/>
-        </w:rPr>
-        <w:t>org.junit.vintage</w:t>
-      </w:r>
-      <w:r>
-        <w:rPr>
-          <w:rFonts w:ascii="Courier New" w:eastAsia="Times New Roman" w:hAnsi="Courier New" w:cs="Courier New"/>
-          <w:color w:val="E8BF6A"/>
-          <w:sz w:val="20"/>
-          <w:szCs w:val="20"/>
-        </w:rPr>
-        <w:t>&lt;/groupId&gt;</w:t>
-      </w:r>
-      <w:r>
-        <w:rPr>
-          <w:rFonts w:ascii="Courier New" w:eastAsia="Times New Roman" w:hAnsi="Courier New" w:cs="Courier New"/>
-          <w:color w:val="E8BF6A"/>
-          <w:sz w:val="20"/>
-          <w:szCs w:val="20"/>
-        </w:rPr>
-        <w:br/>
-        <w:t xml:space="preserve">         &lt;artifactId&gt;</w:t>
-      </w:r>
-      <w:r>
-        <w:rPr>
-          <w:rFonts w:ascii="Courier New" w:eastAsia="Times New Roman" w:hAnsi="Courier New" w:cs="Courier New"/>
-          <w:color w:val="A9B7C6"/>
-          <w:sz w:val="20"/>
-          <w:szCs w:val="20"/>
-        </w:rPr>
-        <w:t>junit-vintage-engine</w:t>
-      </w:r>
-      <w:r>
-        <w:rPr>
-          <w:rFonts w:ascii="Courier New" w:eastAsia="Times New Roman" w:hAnsi="Courier New" w:cs="Courier New"/>
-          <w:color w:val="E8BF6A"/>
-          <w:sz w:val="20"/>
-          <w:szCs w:val="20"/>
-        </w:rPr>
-        <w:t>&lt;/artifactId&gt;</w:t>
-      </w:r>
-      <w:r>
-        <w:rPr>
-          <w:rFonts w:ascii="Courier New" w:eastAsia="Times New Roman" w:hAnsi="Courier New" w:cs="Courier New"/>
-          <w:color w:val="E8BF6A"/>
-          <w:sz w:val="20"/>
-          <w:szCs w:val="20"/>
-        </w:rPr>
-        <w:br/>
-        <w:t xml:space="preserve">      &lt;/exclusion&gt;</w:t>
-      </w:r>
-      <w:r>
-        <w:rPr>
-          <w:rFonts w:ascii="Courier New" w:eastAsia="Times New Roman" w:hAnsi="Courier New" w:cs="Courier New"/>
-          <w:color w:val="E8BF6A"/>
-          <w:sz w:val="20"/>
-          <w:szCs w:val="20"/>
-        </w:rPr>
-        <w:br/>
-        <w:t xml:space="preserve">   &lt;/exclusions&gt;</w:t>
       </w:r>
       <w:r>
         <w:rPr>
@@ -2598,620 +2481,6 @@
     <w:p>
       <w:pPr>
         <w:pStyle w:val="ListParagraph"/>
-        <w:numPr>
-          <w:ilvl w:val="0"/>
-          <w:numId w:val="5"/>
-        </w:numPr>
-        <w:rPr>
-          <w:lang w:val="en-US"/>
-        </w:rPr>
-      </w:pPr>
-      <w:r>
-        <w:rPr>
-          <w:lang w:val="en-US"/>
-        </w:rPr>
-        <w:t>Then add the dependency for Junit 5</w:t>
-      </w:r>
-    </w:p>
-    <w:p>
-      <w:pPr>
-        <w:shd w:val="clear" w:color="auto" w:fill="2B2B2B"/>
-        <w:tabs>
-          <w:tab w:val="left" w:pos="916"/>
-          <w:tab w:val="left" w:pos="1832"/>
-          <w:tab w:val="left" w:pos="2748"/>
-          <w:tab w:val="left" w:pos="3664"/>
-          <w:tab w:val="left" w:pos="4580"/>
-          <w:tab w:val="left" w:pos="5496"/>
-          <w:tab w:val="left" w:pos="6412"/>
-          <w:tab w:val="left" w:pos="7328"/>
-          <w:tab w:val="left" w:pos="8244"/>
-          <w:tab w:val="left" w:pos="9160"/>
-          <w:tab w:val="left" w:pos="10076"/>
-          <w:tab w:val="left" w:pos="10992"/>
-          <w:tab w:val="left" w:pos="11908"/>
-          <w:tab w:val="left" w:pos="12824"/>
-          <w:tab w:val="left" w:pos="13740"/>
-          <w:tab w:val="left" w:pos="14656"/>
-        </w:tabs>
-        <w:spacing w:after="0" w:line="240" w:lineRule="auto"/>
-        <w:rPr>
-          <w:rFonts w:ascii="Courier New" w:eastAsia="Times New Roman" w:hAnsi="Courier New" w:cs="Courier New"/>
-          <w:color w:val="A9B7C6"/>
-          <w:sz w:val="20"/>
-          <w:szCs w:val="20"/>
-        </w:rPr>
-      </w:pPr>
-      <w:r>
-        <w:rPr>
-          <w:rFonts w:ascii="Courier New" w:eastAsia="Times New Roman" w:hAnsi="Courier New" w:cs="Courier New"/>
-          <w:color w:val="E8BF6A"/>
-          <w:sz w:val="20"/>
-          <w:szCs w:val="20"/>
-        </w:rPr>
-        <w:t>&lt;dependency&gt;</w:t>
-      </w:r>
-      <w:r>
-        <w:rPr>
-          <w:rFonts w:ascii="Courier New" w:eastAsia="Times New Roman" w:hAnsi="Courier New" w:cs="Courier New"/>
-          <w:color w:val="E8BF6A"/>
-          <w:sz w:val="20"/>
-          <w:szCs w:val="20"/>
-        </w:rPr>
-        <w:br/>
-        <w:t xml:space="preserve">   &lt;groupId&gt;</w:t>
-      </w:r>
-      <w:r>
-        <w:rPr>
-          <w:rFonts w:ascii="Courier New" w:eastAsia="Times New Roman" w:hAnsi="Courier New" w:cs="Courier New"/>
-          <w:color w:val="A9B7C6"/>
-          <w:sz w:val="20"/>
-          <w:szCs w:val="20"/>
-        </w:rPr>
-        <w:t>org.junit.jupiter</w:t>
-      </w:r>
-      <w:r>
-        <w:rPr>
-          <w:rFonts w:ascii="Courier New" w:eastAsia="Times New Roman" w:hAnsi="Courier New" w:cs="Courier New"/>
-          <w:color w:val="E8BF6A"/>
-          <w:sz w:val="20"/>
-          <w:szCs w:val="20"/>
-        </w:rPr>
-        <w:t>&lt;/groupId&gt;</w:t>
-      </w:r>
-      <w:r>
-        <w:rPr>
-          <w:rFonts w:ascii="Courier New" w:eastAsia="Times New Roman" w:hAnsi="Courier New" w:cs="Courier New"/>
-          <w:color w:val="E8BF6A"/>
-          <w:sz w:val="20"/>
-          <w:szCs w:val="20"/>
-        </w:rPr>
-        <w:br/>
-        <w:t xml:space="preserve">   &lt;artifactId&gt;</w:t>
-      </w:r>
-      <w:r>
-        <w:rPr>
-          <w:rFonts w:ascii="Courier New" w:eastAsia="Times New Roman" w:hAnsi="Courier New" w:cs="Courier New"/>
-          <w:color w:val="A9B7C6"/>
-          <w:sz w:val="20"/>
-          <w:szCs w:val="20"/>
-        </w:rPr>
-        <w:t>junit-jupiter</w:t>
-      </w:r>
-      <w:r>
-        <w:rPr>
-          <w:rFonts w:ascii="Courier New" w:eastAsia="Times New Roman" w:hAnsi="Courier New" w:cs="Courier New"/>
-          <w:color w:val="E8BF6A"/>
-          <w:sz w:val="20"/>
-          <w:szCs w:val="20"/>
-        </w:rPr>
-        <w:t>&lt;/artifactId&gt;</w:t>
-      </w:r>
-      <w:r>
-        <w:rPr>
-          <w:rFonts w:ascii="Courier New" w:eastAsia="Times New Roman" w:hAnsi="Courier New" w:cs="Courier New"/>
-          <w:color w:val="E8BF6A"/>
-          <w:sz w:val="20"/>
-          <w:szCs w:val="20"/>
-        </w:rPr>
-        <w:br/>
-      </w:r>
-      <w:r>
-        <w:rPr>
-          <w:rFonts w:ascii="Courier New" w:eastAsia="Times New Roman" w:hAnsi="Courier New" w:cs="Courier New"/>
-          <w:color w:val="E8BF6A"/>
-          <w:sz w:val="20"/>
-          <w:szCs w:val="20"/>
-        </w:rPr>
-        <w:t xml:space="preserve">   &lt;version&gt;</w:t>
-      </w:r>
-      <w:r>
-        <w:rPr>
-          <w:rFonts w:ascii="Courier New" w:eastAsia="Times New Roman" w:hAnsi="Courier New" w:cs="Courier New"/>
-          <w:color w:val="A9B7C6"/>
-          <w:sz w:val="20"/>
-          <w:szCs w:val="20"/>
-        </w:rPr>
-        <w:t>5.7.2</w:t>
-      </w:r>
-      <w:r>
-        <w:rPr>
-          <w:rFonts w:ascii="Courier New" w:eastAsia="Times New Roman" w:hAnsi="Courier New" w:cs="Courier New"/>
-          <w:color w:val="E8BF6A"/>
-          <w:sz w:val="20"/>
-          <w:szCs w:val="20"/>
-        </w:rPr>
-        <w:t>&lt;/version&gt;</w:t>
-      </w:r>
-      <w:r>
-        <w:rPr>
-          <w:rFonts w:ascii="Courier New" w:eastAsia="Times New Roman" w:hAnsi="Courier New" w:cs="Courier New"/>
-          <w:color w:val="E8BF6A"/>
-          <w:sz w:val="20"/>
-          <w:szCs w:val="20"/>
-        </w:rPr>
-        <w:br/>
-      </w:r>
-      <w:r>
-        <w:rPr>
-          <w:rFonts w:ascii="Courier New" w:eastAsia="Times New Roman" w:hAnsi="Courier New" w:cs="Courier New"/>
-          <w:color w:val="E8BF6A"/>
-          <w:sz w:val="20"/>
-          <w:szCs w:val="20"/>
-        </w:rPr>
-        <w:t xml:space="preserve">   &lt;scope&gt;</w:t>
-      </w:r>
-      <w:r>
-        <w:rPr>
-          <w:rFonts w:ascii="Courier New" w:eastAsia="Times New Roman" w:hAnsi="Courier New" w:cs="Courier New"/>
-          <w:color w:val="A9B7C6"/>
-          <w:sz w:val="20"/>
-          <w:szCs w:val="20"/>
-        </w:rPr>
-        <w:t>test</w:t>
-      </w:r>
-      <w:r>
-        <w:rPr>
-          <w:rFonts w:ascii="Courier New" w:eastAsia="Times New Roman" w:hAnsi="Courier New" w:cs="Courier New"/>
-          <w:color w:val="E8BF6A"/>
-          <w:sz w:val="20"/>
-          <w:szCs w:val="20"/>
-        </w:rPr>
-        <w:t>&lt;/scope&gt;</w:t>
-      </w:r>
-      <w:r>
-        <w:rPr>
-          <w:rFonts w:ascii="Courier New" w:eastAsia="Times New Roman" w:hAnsi="Courier New" w:cs="Courier New"/>
-          <w:color w:val="E8BF6A"/>
-          <w:sz w:val="20"/>
-          <w:szCs w:val="20"/>
-        </w:rPr>
-        <w:br/>
-        <w:t>&lt;/dependency&gt;</w:t>
-      </w:r>
-    </w:p>
-    <w:p>
-      <w:pPr>
-        <w:pStyle w:val="ListParagraph"/>
-      </w:pPr>
-    </w:p>
-    <w:p>
-      <w:pPr>
-        <w:pStyle w:val="Heading2"/>
-        <w:rPr>
-          <w:lang w:val="en-US"/>
-        </w:rPr>
-      </w:pPr>
-      <w:r>
-        <w:rPr>
-          <w:lang w:val="en-US"/>
-        </w:rPr>
-        <w:t xml:space="preserve">Setup </w:t>
-      </w:r>
-      <w:r>
-        <w:rPr>
-          <w:lang w:val="en-US"/>
-        </w:rPr>
-        <w:t>Mockito</w:t>
-      </w:r>
-    </w:p>
-    <w:p>
-      <w:pPr>
-        <w:rPr>
-          <w:rFonts w:cstheme="minorHAnsi"/>
-          <w:color w:val="4D5156"/>
-          <w:shd w:val="clear" w:color="auto" w:fill="FFFFFF"/>
-        </w:rPr>
-      </w:pPr>
-      <w:r>
-        <w:rPr>
-          <w:rStyle w:val="Emphasis"/>
-          <w:rFonts w:cstheme="minorHAnsi"/>
-          <w:b/>
-          <w:bCs/>
-          <w:i w:val="0"/>
-          <w:iCs w:val="0"/>
-          <w:color w:val="5F6368"/>
-          <w:shd w:val="clear" w:color="auto" w:fill="FFFFFF"/>
-        </w:rPr>
-        <w:t>Mockito</w:t>
-      </w:r>
-      <w:r>
-        <w:rPr>
-          <w:rFonts w:cstheme="minorHAnsi"/>
-          <w:color w:val="4D5156"/>
-          <w:shd w:val="clear" w:color="auto" w:fill="FFFFFF"/>
-        </w:rPr>
-        <w:t> is a popular mock framework which can be used in conjunction with JUnit. </w:t>
-      </w:r>
-      <w:r>
-        <w:rPr>
-          <w:rStyle w:val="Emphasis"/>
-          <w:rFonts w:cstheme="minorHAnsi"/>
-          <w:b/>
-          <w:bCs/>
-          <w:i w:val="0"/>
-          <w:iCs w:val="0"/>
-          <w:color w:val="5F6368"/>
-          <w:shd w:val="clear" w:color="auto" w:fill="FFFFFF"/>
-        </w:rPr>
-        <w:t>Mockito</w:t>
-      </w:r>
-      <w:r>
-        <w:rPr>
-          <w:rFonts w:cstheme="minorHAnsi"/>
-          <w:color w:val="4D5156"/>
-          <w:shd w:val="clear" w:color="auto" w:fill="FFFFFF"/>
-        </w:rPr>
-        <w:t> allows you to create and configure mock objects.</w:t>
-      </w:r>
-    </w:p>
-    <w:p>
-      <w:pPr>
-        <w:pStyle w:val="ListParagraph"/>
-        <w:numPr>
-          <w:ilvl w:val="0"/>
-          <w:numId w:val="5"/>
-        </w:numPr>
-        <w:rPr>
-          <w:rFonts w:cstheme="minorHAnsi"/>
-          <w:lang w:val="en-US"/>
-        </w:rPr>
-      </w:pPr>
-      <w:r>
-        <w:rPr>
-          <w:rFonts w:cstheme="minorHAnsi"/>
-          <w:color w:val="4D5156"/>
-          <w:shd w:val="clear" w:color="auto" w:fill="FFFFFF"/>
-          <w:lang w:val="en-US"/>
-        </w:rPr>
-        <w:t>Add</w:t>
-      </w:r>
-      <w:r>
-        <w:rPr>
-          <w:rFonts w:cstheme="minorHAnsi"/>
-          <w:color w:val="4D5156"/>
-          <w:shd w:val="clear" w:color="auto" w:fill="FFFFFF"/>
-          <w:lang w:val="en-US"/>
-        </w:rPr>
-        <w:t xml:space="preserve"> the following dependencies to the pom.xml file for setting up Mockito</w:t>
-      </w:r>
-    </w:p>
-    <w:p>
-      <w:pPr>
-        <w:shd w:val="clear" w:color="auto" w:fill="2B2B2B"/>
-        <w:tabs>
-          <w:tab w:val="left" w:pos="916"/>
-          <w:tab w:val="left" w:pos="1832"/>
-          <w:tab w:val="left" w:pos="2748"/>
-          <w:tab w:val="left" w:pos="3664"/>
-          <w:tab w:val="left" w:pos="4580"/>
-          <w:tab w:val="left" w:pos="5496"/>
-          <w:tab w:val="left" w:pos="6412"/>
-          <w:tab w:val="left" w:pos="7328"/>
-          <w:tab w:val="left" w:pos="8244"/>
-          <w:tab w:val="left" w:pos="9160"/>
-          <w:tab w:val="left" w:pos="10076"/>
-          <w:tab w:val="left" w:pos="10992"/>
-          <w:tab w:val="left" w:pos="11908"/>
-          <w:tab w:val="left" w:pos="12824"/>
-          <w:tab w:val="left" w:pos="13740"/>
-          <w:tab w:val="left" w:pos="14656"/>
-        </w:tabs>
-        <w:spacing w:after="0" w:line="240" w:lineRule="auto"/>
-        <w:rPr>
-          <w:rFonts w:ascii="Courier New" w:eastAsia="Times New Roman" w:hAnsi="Courier New" w:cs="Courier New"/>
-          <w:color w:val="A9B7C6"/>
-          <w:sz w:val="20"/>
-          <w:szCs w:val="20"/>
-        </w:rPr>
-      </w:pPr>
-      <w:r>
-        <w:rPr>
-          <w:rFonts w:ascii="Courier New" w:eastAsia="Times New Roman" w:hAnsi="Courier New" w:cs="Courier New"/>
-          <w:color w:val="E8BF6A"/>
-          <w:sz w:val="20"/>
-          <w:szCs w:val="20"/>
-        </w:rPr>
-        <w:t>&lt;dependency&gt;</w:t>
-      </w:r>
-      <w:r>
-        <w:rPr>
-          <w:rFonts w:ascii="Courier New" w:eastAsia="Times New Roman" w:hAnsi="Courier New" w:cs="Courier New"/>
-          <w:color w:val="E8BF6A"/>
-          <w:sz w:val="20"/>
-          <w:szCs w:val="20"/>
-        </w:rPr>
-        <w:br/>
-        <w:t xml:space="preserve">   &lt;groupId&gt;</w:t>
-      </w:r>
-      <w:r>
-        <w:rPr>
-          <w:rFonts w:ascii="Courier New" w:eastAsia="Times New Roman" w:hAnsi="Courier New" w:cs="Courier New"/>
-          <w:color w:val="A9B7C6"/>
-          <w:sz w:val="20"/>
-          <w:szCs w:val="20"/>
-        </w:rPr>
-        <w:t>org.mockito</w:t>
-      </w:r>
-      <w:r>
-        <w:rPr>
-          <w:rFonts w:ascii="Courier New" w:eastAsia="Times New Roman" w:hAnsi="Courier New" w:cs="Courier New"/>
-          <w:color w:val="E8BF6A"/>
-          <w:sz w:val="20"/>
-          <w:szCs w:val="20"/>
-        </w:rPr>
-        <w:t>&lt;/groupId&gt;</w:t>
-      </w:r>
-      <w:r>
-        <w:rPr>
-          <w:rFonts w:ascii="Courier New" w:eastAsia="Times New Roman" w:hAnsi="Courier New" w:cs="Courier New"/>
-          <w:color w:val="E8BF6A"/>
-          <w:sz w:val="20"/>
-          <w:szCs w:val="20"/>
-        </w:rPr>
-        <w:br/>
-        <w:t xml:space="preserve">   &lt;artifactId&gt;</w:t>
-      </w:r>
-      <w:r>
-        <w:rPr>
-          <w:rFonts w:ascii="Courier New" w:eastAsia="Times New Roman" w:hAnsi="Courier New" w:cs="Courier New"/>
-          <w:color w:val="A9B7C6"/>
-          <w:sz w:val="20"/>
-          <w:szCs w:val="20"/>
-        </w:rPr>
-        <w:t>mockito-core</w:t>
-      </w:r>
-      <w:r>
-        <w:rPr>
-          <w:rFonts w:ascii="Courier New" w:eastAsia="Times New Roman" w:hAnsi="Courier New" w:cs="Courier New"/>
-          <w:color w:val="E8BF6A"/>
-          <w:sz w:val="20"/>
-          <w:szCs w:val="20"/>
-        </w:rPr>
-        <w:t>&lt;/artifactId&gt;</w:t>
-      </w:r>
-      <w:r>
-        <w:rPr>
-          <w:rFonts w:ascii="Courier New" w:eastAsia="Times New Roman" w:hAnsi="Courier New" w:cs="Courier New"/>
-          <w:color w:val="E8BF6A"/>
-          <w:sz w:val="20"/>
-          <w:szCs w:val="20"/>
-        </w:rPr>
-        <w:br/>
-        <w:t xml:space="preserve">   &lt;version&gt;</w:t>
-      </w:r>
-      <w:r>
-        <w:rPr>
-          <w:rFonts w:ascii="Courier New" w:eastAsia="Times New Roman" w:hAnsi="Courier New" w:cs="Courier New"/>
-          <w:color w:val="A9B7C6"/>
-          <w:sz w:val="20"/>
-          <w:szCs w:val="20"/>
-        </w:rPr>
-        <w:t>3.6.0</w:t>
-      </w:r>
-      <w:r>
-        <w:rPr>
-          <w:rFonts w:ascii="Courier New" w:eastAsia="Times New Roman" w:hAnsi="Courier New" w:cs="Courier New"/>
-          <w:color w:val="E8BF6A"/>
-          <w:sz w:val="20"/>
-          <w:szCs w:val="20"/>
-        </w:rPr>
-        <w:t>&lt;/version&gt;</w:t>
-      </w:r>
-      <w:r>
-        <w:rPr>
-          <w:rFonts w:ascii="Courier New" w:eastAsia="Times New Roman" w:hAnsi="Courier New" w:cs="Courier New"/>
-          <w:color w:val="E8BF6A"/>
-          <w:sz w:val="20"/>
-          <w:szCs w:val="20"/>
-        </w:rPr>
-        <w:br/>
-        <w:t xml:space="preserve">   &lt;scope&gt;</w:t>
-      </w:r>
-      <w:r>
-        <w:rPr>
-          <w:rFonts w:ascii="Courier New" w:eastAsia="Times New Roman" w:hAnsi="Courier New" w:cs="Courier New"/>
-          <w:color w:val="A9B7C6"/>
-          <w:sz w:val="20"/>
-          <w:szCs w:val="20"/>
-        </w:rPr>
-        <w:t>test</w:t>
-      </w:r>
-      <w:r>
-        <w:rPr>
-          <w:rFonts w:ascii="Courier New" w:eastAsia="Times New Roman" w:hAnsi="Courier New" w:cs="Courier New"/>
-          <w:color w:val="E8BF6A"/>
-          <w:sz w:val="20"/>
-          <w:szCs w:val="20"/>
-        </w:rPr>
-        <w:t>&lt;/scope&gt;</w:t>
-      </w:r>
-      <w:r>
-        <w:rPr>
-          <w:rFonts w:ascii="Courier New" w:eastAsia="Times New Roman" w:hAnsi="Courier New" w:cs="Courier New"/>
-          <w:color w:val="E8BF6A"/>
-          <w:sz w:val="20"/>
-          <w:szCs w:val="20"/>
-        </w:rPr>
-        <w:br/>
-        <w:t>&lt;/dependency&gt;</w:t>
-      </w:r>
-      <w:r>
-        <w:rPr>
-          <w:rFonts w:ascii="Courier New" w:eastAsia="Times New Roman" w:hAnsi="Courier New" w:cs="Courier New"/>
-          <w:color w:val="E8BF6A"/>
-          <w:sz w:val="20"/>
-          <w:szCs w:val="20"/>
-        </w:rPr>
-        <w:br/>
-      </w:r>
-      <w:r>
-        <w:rPr>
-          <w:rFonts w:ascii="Courier New" w:eastAsia="Times New Roman" w:hAnsi="Courier New" w:cs="Courier New"/>
-          <w:color w:val="E8BF6A"/>
-          <w:sz w:val="20"/>
-          <w:szCs w:val="20"/>
-        </w:rPr>
-        <w:br/>
-        <w:t>&lt;dependency&gt;</w:t>
-      </w:r>
-      <w:r>
-        <w:rPr>
-          <w:rFonts w:ascii="Courier New" w:eastAsia="Times New Roman" w:hAnsi="Courier New" w:cs="Courier New"/>
-          <w:color w:val="E8BF6A"/>
-          <w:sz w:val="20"/>
-          <w:szCs w:val="20"/>
-        </w:rPr>
-        <w:br/>
-        <w:t xml:space="preserve">   &lt;groupId&gt;</w:t>
-      </w:r>
-      <w:r>
-        <w:rPr>
-          <w:rFonts w:ascii="Courier New" w:eastAsia="Times New Roman" w:hAnsi="Courier New" w:cs="Courier New"/>
-          <w:color w:val="A9B7C6"/>
-          <w:sz w:val="20"/>
-          <w:szCs w:val="20"/>
-        </w:rPr>
-        <w:t>org.mockito</w:t>
-      </w:r>
-      <w:r>
-        <w:rPr>
-          <w:rFonts w:ascii="Courier New" w:eastAsia="Times New Roman" w:hAnsi="Courier New" w:cs="Courier New"/>
-          <w:color w:val="E8BF6A"/>
-          <w:sz w:val="20"/>
-          <w:szCs w:val="20"/>
-        </w:rPr>
-        <w:t>&lt;/groupId&gt;</w:t>
-      </w:r>
-      <w:r>
-        <w:rPr>
-          <w:rFonts w:ascii="Courier New" w:eastAsia="Times New Roman" w:hAnsi="Courier New" w:cs="Courier New"/>
-          <w:color w:val="E8BF6A"/>
-          <w:sz w:val="20"/>
-          <w:szCs w:val="20"/>
-        </w:rPr>
-        <w:br/>
-        <w:t xml:space="preserve">   &lt;artifactId&gt;</w:t>
-      </w:r>
-      <w:r>
-        <w:rPr>
-          <w:rFonts w:ascii="Courier New" w:eastAsia="Times New Roman" w:hAnsi="Courier New" w:cs="Courier New"/>
-          <w:color w:val="A9B7C6"/>
-          <w:sz w:val="20"/>
-          <w:szCs w:val="20"/>
-        </w:rPr>
-        <w:t>mockito-junit-jupiter</w:t>
-      </w:r>
-      <w:r>
-        <w:rPr>
-          <w:rFonts w:ascii="Courier New" w:eastAsia="Times New Roman" w:hAnsi="Courier New" w:cs="Courier New"/>
-          <w:color w:val="E8BF6A"/>
-          <w:sz w:val="20"/>
-          <w:szCs w:val="20"/>
-        </w:rPr>
-        <w:t>&lt;/artifactId&gt;</w:t>
-      </w:r>
-      <w:r>
-        <w:rPr>
-          <w:rFonts w:ascii="Courier New" w:eastAsia="Times New Roman" w:hAnsi="Courier New" w:cs="Courier New"/>
-          <w:color w:val="E8BF6A"/>
-          <w:sz w:val="20"/>
-          <w:szCs w:val="20"/>
-        </w:rPr>
-        <w:br/>
-        <w:t xml:space="preserve">   &lt;version&gt;</w:t>
-      </w:r>
-      <w:r>
-        <w:rPr>
-          <w:rFonts w:ascii="Courier New" w:eastAsia="Times New Roman" w:hAnsi="Courier New" w:cs="Courier New"/>
-          <w:color w:val="A9B7C6"/>
-          <w:sz w:val="20"/>
-          <w:szCs w:val="20"/>
-        </w:rPr>
-        <w:t>3.6.0</w:t>
-      </w:r>
-      <w:r>
-        <w:rPr>
-          <w:rFonts w:ascii="Courier New" w:eastAsia="Times New Roman" w:hAnsi="Courier New" w:cs="Courier New"/>
-          <w:color w:val="E8BF6A"/>
-          <w:sz w:val="20"/>
-          <w:szCs w:val="20"/>
-        </w:rPr>
-        <w:t>&lt;/version&gt;</w:t>
-      </w:r>
-      <w:r>
-        <w:rPr>
-          <w:rFonts w:ascii="Courier New" w:eastAsia="Times New Roman" w:hAnsi="Courier New" w:cs="Courier New"/>
-          <w:color w:val="E8BF6A"/>
-          <w:sz w:val="20"/>
-          <w:szCs w:val="20"/>
-        </w:rPr>
-        <w:br/>
-        <w:t xml:space="preserve">   &lt;scope&gt;</w:t>
-      </w:r>
-      <w:r>
-        <w:rPr>
-          <w:rFonts w:ascii="Courier New" w:eastAsia="Times New Roman" w:hAnsi="Courier New" w:cs="Courier New"/>
-          <w:color w:val="A9B7C6"/>
-          <w:sz w:val="20"/>
-          <w:szCs w:val="20"/>
-        </w:rPr>
-        <w:t>test</w:t>
-      </w:r>
-      <w:r>
-        <w:rPr>
-          <w:rFonts w:ascii="Courier New" w:eastAsia="Times New Roman" w:hAnsi="Courier New" w:cs="Courier New"/>
-          <w:color w:val="E8BF6A"/>
-          <w:sz w:val="20"/>
-          <w:szCs w:val="20"/>
-        </w:rPr>
-        <w:t>&lt;/scope&gt;</w:t>
-      </w:r>
-      <w:r>
-        <w:rPr>
-          <w:rFonts w:ascii="Courier New" w:eastAsia="Times New Roman" w:hAnsi="Courier New" w:cs="Courier New"/>
-          <w:color w:val="E8BF6A"/>
-          <w:sz w:val="20"/>
-          <w:szCs w:val="20"/>
-        </w:rPr>
-        <w:br/>
-        <w:t>&lt;/dependency&gt;</w:t>
-      </w:r>
-    </w:p>
-    <w:p/>
-    <w:p>
-      <w:pPr>
-        <w:rPr>
-          <w:lang w:val="en-US"/>
-        </w:rPr>
-      </w:pPr>
-    </w:p>
-    <w:p>
-      <w:pPr>
-        <w:rPr>
-          <w:lang w:val="en-US"/>
-        </w:rPr>
       </w:pPr>
     </w:p>
     <w:p>
@@ -3320,6 +2589,12 @@
           <w:lang w:val="en-US"/>
         </w:rPr>
       </w:pPr>
+      <w:r>
+        <w:rPr>
+          <w:lang w:val="en-US"/>
+        </w:rPr>
+        <w:t xml:space="preserve">IntelliJ: </w:t>
+      </w:r>
       <w:r>
         <w:rPr>
           <w:lang w:val="en-US"/>
@@ -3480,19 +2755,19 @@
           </wp:inline>
         </w:drawing>
       </w:r>
-    </w:p>
-    <w:p>
-      <w:pPr>
-        <w:rPr>
-          <w:lang w:val="en-US"/>
-        </w:rPr>
-      </w:pPr>
       <w:r>
         <w:rPr>
           <w:noProof/>
+          <w:lang w:val="en-US"/>
+        </w:rPr>
+        <w:t xml:space="preserve">                     </w:t>
+      </w:r>
+      <w:r>
+        <w:rPr>
+          <w:noProof/>
         </w:rPr>
         <w:drawing>
-          <wp:inline distT="0" distB="0" distL="0" distR="0" wp14:anchorId="706440DC" wp14:editId="031789CE">
+          <wp:inline distT="0" distB="0" distL="0" distR="0" wp14:anchorId="341BEB40" wp14:editId="2E1CB39E">
             <wp:extent cx="1962150" cy="2052156"/>
             <wp:effectExtent l="0" t="0" r="0" b="5715"/>
             <wp:docPr id="10" name="Picture 10"/>
@@ -3534,24 +2809,17 @@
           <w:lang w:val="en-US"/>
         </w:rPr>
       </w:pPr>
-      <w:r>
-        <w:rPr>
-          <w:lang w:val="en-US"/>
-        </w:rPr>
-        <w:br w:type="page"/>
-      </w:r>
-    </w:p>
-    <w:p>
-      <w:pPr>
-        <w:rPr>
-          <w:lang w:val="en-US"/>
-        </w:rPr>
-      </w:pPr>
-      <w:r>
-        <w:rPr>
-          <w:lang w:val="en-US"/>
-        </w:rPr>
-        <w:lastRenderedPageBreak/>
+    </w:p>
+    <w:p>
+      <w:pPr>
+        <w:rPr>
+          <w:lang w:val="en-US"/>
+        </w:rPr>
+      </w:pPr>
+      <w:r>
+        <w:rPr>
+          <w:lang w:val="en-US"/>
+        </w:rPr>
         <w:t>Now a new window is opened for creating the tests</w:t>
       </w:r>
     </w:p>
@@ -3615,11 +2883,177 @@
           <w:lang w:val="en-US"/>
         </w:rPr>
       </w:pPr>
-      <w:r>
-        <w:rPr>
-          <w:lang w:val="en-US"/>
-        </w:rPr>
-        <w:t>As you can see</w:t>
+    </w:p>
+    <w:p>
+      <w:pPr>
+        <w:rPr>
+          <w:b/>
+          <w:bCs/>
+          <w:lang w:val="en-US"/>
+        </w:rPr>
+      </w:pPr>
+      <w:r>
+        <w:rPr>
+          <w:b/>
+          <w:bCs/>
+          <w:lang w:val="en-US"/>
+        </w:rPr>
+        <w:lastRenderedPageBreak/>
+        <w:t xml:space="preserve">In </w:t>
+      </w:r>
+      <w:r>
+        <w:rPr>
+          <w:b/>
+          <w:bCs/>
+          <w:lang w:val="en-US"/>
+        </w:rPr>
+        <w:t>Visual Studio Code</w:t>
+      </w:r>
+      <w:r>
+        <w:rPr>
+          <w:b/>
+          <w:bCs/>
+          <w:lang w:val="en-US"/>
+        </w:rPr>
+        <w:t>:</w:t>
+      </w:r>
+    </w:p>
+    <w:p>
+      <w:pPr>
+        <w:rPr>
+          <w:lang w:val="en-US"/>
+        </w:rPr>
+      </w:pPr>
+      <w:r>
+        <w:rPr>
+          <w:lang w:val="en-US"/>
+        </w:rPr>
+        <w:t xml:space="preserve">To auto-generate Junit files in Visual Studio Code, you can use the plugin: </w:t>
+      </w:r>
+      <w:r>
+        <w:rPr>
+          <w:lang w:val="en-US"/>
+        </w:rPr>
+        <w:t xml:space="preserve">Junit </w:t>
+      </w:r>
+      <w:proofErr w:type="spellStart"/>
+      <w:r>
+        <w:rPr>
+          <w:lang w:val="en-US"/>
+        </w:rPr>
+        <w:t>Testfile</w:t>
+      </w:r>
+      <w:proofErr w:type="spellEnd"/>
+      <w:r>
+        <w:rPr>
+          <w:lang w:val="en-US"/>
+        </w:rPr>
+        <w:t xml:space="preserve"> Generator</w:t>
+      </w:r>
+      <w:r>
+        <w:rPr>
+          <w:lang w:val="en-US"/>
+        </w:rPr>
+        <w:t xml:space="preserve">. Right-click on the file and select: Generate Junit </w:t>
+      </w:r>
+      <w:proofErr w:type="spellStart"/>
+      <w:r>
+        <w:rPr>
+          <w:lang w:val="en-US"/>
+        </w:rPr>
+        <w:t>Testfile</w:t>
+      </w:r>
+      <w:proofErr w:type="spellEnd"/>
+      <w:r>
+        <w:rPr>
+          <w:lang w:val="en-US"/>
+        </w:rPr>
+        <w:t>. The options</w:t>
+      </w:r>
+      <w:r>
+        <w:rPr>
+          <w:lang w:val="en-US"/>
+        </w:rPr>
+        <w:t xml:space="preserve"> here</w:t>
+      </w:r>
+      <w:r>
+        <w:rPr>
+          <w:lang w:val="en-US"/>
+        </w:rPr>
+        <w:t xml:space="preserve"> are more limited than in IntelliJ.</w:t>
+      </w:r>
+    </w:p>
+    <w:p>
+      <w:pPr>
+        <w:rPr>
+          <w:lang w:val="en-US"/>
+        </w:rPr>
+      </w:pPr>
+      <w:r>
+        <w:rPr>
+          <w:lang w:val="en-US"/>
+        </w:rPr>
+        <w:drawing>
+          <wp:inline distT="0" distB="0" distL="0" distR="0" wp14:anchorId="6CD9CC8E" wp14:editId="7A894630">
+            <wp:extent cx="2847975" cy="4340914"/>
+            <wp:effectExtent l="0" t="0" r="0" b="2540"/>
+            <wp:docPr id="28" name="Picture 28"/>
+            <wp:cNvGraphicFramePr>
+              <a:graphicFrameLocks xmlns:a="http://schemas.openxmlformats.org/drawingml/2006/main" noChangeAspect="1"/>
+            </wp:cNvGraphicFramePr>
+            <a:graphic xmlns:a="http://schemas.openxmlformats.org/drawingml/2006/main">
+              <a:graphicData uri="http://schemas.openxmlformats.org/drawingml/2006/picture">
+                <pic:pic xmlns:pic="http://schemas.openxmlformats.org/drawingml/2006/picture">
+                  <pic:nvPicPr>
+                    <pic:cNvPr id="1" name=""/>
+                    <pic:cNvPicPr/>
+                  </pic:nvPicPr>
+                  <pic:blipFill>
+                    <a:blip r:embed="rId17"/>
+                    <a:stretch>
+                      <a:fillRect/>
+                    </a:stretch>
+                  </pic:blipFill>
+                  <pic:spPr>
+                    <a:xfrm>
+                      <a:off x="0" y="0"/>
+                      <a:ext cx="2859708" cy="4358798"/>
+                    </a:xfrm>
+                    <a:prstGeom prst="rect">
+                      <a:avLst/>
+                    </a:prstGeom>
+                  </pic:spPr>
+                </pic:pic>
+              </a:graphicData>
+            </a:graphic>
+          </wp:inline>
+        </w:drawing>
+      </w:r>
+    </w:p>
+    <w:p>
+      <w:pPr>
+        <w:rPr>
+          <w:lang w:val="en-US"/>
+        </w:rPr>
+      </w:pPr>
+    </w:p>
+    <w:p>
+      <w:pPr>
+        <w:rPr>
+          <w:lang w:val="en-US"/>
+        </w:rPr>
+      </w:pPr>
+      <w:r>
+        <w:rPr>
+          <w:lang w:val="en-US"/>
+        </w:rPr>
+        <w:t>By default (a</w:t>
+      </w:r>
+      <w:r>
+        <w:rPr>
+          <w:lang w:val="en-US"/>
+        </w:rPr>
+        <w:t>s you can see</w:t>
       </w:r>
       <w:r>
         <w:rPr>
@@ -3631,6 +3065,12 @@
         <w:rPr>
           <w:lang w:val="en-US"/>
         </w:rPr>
+        <w:t>)</w:t>
+      </w:r>
+      <w:r>
+        <w:rPr>
+          <w:lang w:val="en-US"/>
+        </w:rPr>
         <w:t xml:space="preserve">, only the public methods </w:t>
       </w:r>
       <w:r>
@@ -3643,21 +3083,31 @@
         <w:rPr>
           <w:lang w:val="en-US"/>
         </w:rPr>
-        <w:t xml:space="preserve">n annoyance which can be delt </w:t>
-      </w:r>
-      <w:proofErr w:type="spellStart"/>
-      <w:r>
-        <w:rPr>
-          <w:lang w:val="en-US"/>
-        </w:rPr>
-        <w:t>with in</w:t>
-      </w:r>
-      <w:proofErr w:type="spellEnd"/>
+        <w:t>n annoyance which can be de</w:t>
+      </w:r>
+      <w:r>
+        <w:rPr>
+          <w:lang w:val="en-US"/>
+        </w:rPr>
+        <w:t>a</w:t>
+      </w:r>
+      <w:r>
+        <w:rPr>
+          <w:lang w:val="en-US"/>
+        </w:rPr>
+        <w:t>lt with</w:t>
+      </w:r>
       <w:r>
         <w:rPr>
           <w:lang w:val="en-US"/>
         </w:rPr>
         <w:t xml:space="preserve"> </w:t>
+      </w:r>
+      <w:r>
+        <w:rPr>
+          <w:lang w:val="en-US"/>
+        </w:rPr>
+        <w:t xml:space="preserve">in </w:t>
       </w:r>
       <w:r>
         <w:rPr>
@@ -3782,7 +3232,7 @@
         </w:rPr>
         <w:t xml:space="preserve"> </w:t>
       </w:r>
-      <w:hyperlink r:id="rId17" w:history="1">
+      <w:hyperlink r:id="rId18" w:history="1">
         <w:r>
           <w:rPr>
             <w:rStyle w:val="Hyperlink"/>
@@ -3885,12 +3335,31 @@
         </w:rPr>
         <w:t>Use reflection</w:t>
       </w:r>
-      <w:r>
-        <w:rPr>
-          <w:rFonts w:cstheme="minorHAnsi"/>
-        </w:rPr>
-        <w:br w:type="page"/>
-      </w:r>
+    </w:p>
+    <w:p>
+      <w:pPr>
+        <w:pStyle w:val="ListParagraph"/>
+        <w:shd w:val="clear" w:color="auto" w:fill="FCFCFC"/>
+        <w:spacing w:before="100" w:beforeAutospacing="1" w:after="100" w:afterAutospacing="1" w:line="240" w:lineRule="auto"/>
+        <w:ind w:left="360"/>
+        <w:rPr>
+          <w:rFonts w:eastAsia="Times New Roman" w:cstheme="minorHAnsi"/>
+          <w:color w:val="242A30"/>
+          <w:lang w:val="en-US"/>
+        </w:rPr>
+      </w:pPr>
+    </w:p>
+    <w:p>
+      <w:pPr>
+        <w:pStyle w:val="ListParagraph"/>
+        <w:shd w:val="clear" w:color="auto" w:fill="FCFCFC"/>
+        <w:spacing w:before="100" w:beforeAutospacing="1" w:after="100" w:afterAutospacing="1" w:line="240" w:lineRule="auto"/>
+        <w:ind w:left="360"/>
+        <w:rPr>
+          <w:rFonts w:eastAsia="Times New Roman" w:cstheme="minorHAnsi"/>
+          <w:color w:val="1A1A1A"/>
+        </w:rPr>
+      </w:pPr>
       <w:r>
         <w:rPr>
           <w:noProof/>
@@ -3912,7 +3381,7 @@
                     <pic:cNvPicPr/>
                   </pic:nvPicPr>
                   <pic:blipFill>
-                    <a:blip r:embed="rId18"/>
+                    <a:blip r:embed="rId19"/>
                     <a:stretch>
                       <a:fillRect/>
                     </a:stretch>
@@ -3944,7 +3413,7 @@
           <w:lang w:val="en-US"/>
         </w:rPr>
       </w:pPr>
-      <w:bookmarkStart w:id="0" w:name="_Hlk72503151"/>
+      <w:bookmarkStart w:id="1" w:name="_Hlk72503151"/>
       <w:r>
         <w:rPr>
           <w:lang w:val="en-US"/>
@@ -3961,25 +3430,7 @@
         <w:rPr>
           <w:lang w:val="en-US"/>
         </w:rPr>
-        <w:t xml:space="preserve"> in the class Subscription</w:t>
-      </w:r>
-      <w:r>
-        <w:rPr>
-          <w:lang w:val="en-US"/>
-        </w:rPr>
-        <w:t>P</w:t>
-      </w:r>
-      <w:r>
-        <w:rPr>
-          <w:lang w:val="en-US"/>
-        </w:rPr>
-        <w:t>rocessor</w:t>
-      </w:r>
-      <w:r>
-        <w:rPr>
-          <w:lang w:val="en-US"/>
-        </w:rPr>
-        <w:t>.java</w:t>
+        <w:t xml:space="preserve"> in the class SubscriptionProcessor.java</w:t>
       </w:r>
     </w:p>
     <w:p>
@@ -4103,7 +3554,7 @@
         <w:t>()</w:t>
       </w:r>
     </w:p>
-    <w:bookmarkEnd w:id="0"/>
+    <w:bookmarkEnd w:id="1"/>
     <w:p>
       <w:pPr>
         <w:pStyle w:val="NormalWeb"/>
@@ -4623,7 +4074,7 @@
                     <pic:cNvPicPr/>
                   </pic:nvPicPr>
                   <pic:blipFill>
-                    <a:blip r:embed="rId19"/>
+                    <a:blip r:embed="rId20"/>
                     <a:stretch>
                       <a:fillRect/>
                     </a:stretch>
@@ -4703,208 +4154,6 @@
             <wp:extent cx="5731510" cy="2515870"/>
             <wp:effectExtent l="0" t="0" r="2540" b="0"/>
             <wp:docPr id="14" name="Picture 14"/>
-            <wp:cNvGraphicFramePr>
-              <a:graphicFrameLocks xmlns:a="http://schemas.openxmlformats.org/drawingml/2006/main" noChangeAspect="1"/>
-            </wp:cNvGraphicFramePr>
-            <a:graphic xmlns:a="http://schemas.openxmlformats.org/drawingml/2006/main">
-              <a:graphicData uri="http://schemas.openxmlformats.org/drawingml/2006/picture">
-                <pic:pic xmlns:pic="http://schemas.openxmlformats.org/drawingml/2006/picture">
-                  <pic:nvPicPr>
-                    <pic:cNvPr id="1" name=""/>
-                    <pic:cNvPicPr/>
-                  </pic:nvPicPr>
-                  <pic:blipFill>
-                    <a:blip r:embed="rId20"/>
-                    <a:stretch>
-                      <a:fillRect/>
-                    </a:stretch>
-                  </pic:blipFill>
-                  <pic:spPr>
-                    <a:xfrm>
-                      <a:off x="0" y="0"/>
-                      <a:ext cx="5731510" cy="2515870"/>
-                    </a:xfrm>
-                    <a:prstGeom prst="rect">
-                      <a:avLst/>
-                    </a:prstGeom>
-                  </pic:spPr>
-                </pic:pic>
-              </a:graphicData>
-            </a:graphic>
-          </wp:inline>
-        </w:drawing>
-      </w:r>
-    </w:p>
-    <w:p>
-      <w:pPr>
-        <w:rPr>
-          <w:rFonts w:cstheme="minorHAnsi"/>
-          <w:color w:val="1A1A1A"/>
-        </w:rPr>
-      </w:pPr>
-    </w:p>
-    <w:p>
-      <w:pPr>
-        <w:pStyle w:val="ListParagraph"/>
-        <w:numPr>
-          <w:ilvl w:val="0"/>
-          <w:numId w:val="11"/>
-        </w:numPr>
-        <w:rPr>
-          <w:rFonts w:cstheme="minorHAnsi"/>
-          <w:color w:val="1A1A1A"/>
-          <w:lang w:val="en-US"/>
-        </w:rPr>
-      </w:pPr>
-      <w:r>
-        <w:rPr>
-          <w:rFonts w:cstheme="minorHAnsi"/>
-          <w:color w:val="1A1A1A"/>
-          <w:lang w:val="en-US"/>
-        </w:rPr>
-        <w:t>Now run the maven verify lif</w:t>
-      </w:r>
-      <w:r>
-        <w:rPr>
-          <w:rFonts w:cstheme="minorHAnsi"/>
-          <w:color w:val="1A1A1A"/>
-          <w:lang w:val="en-US"/>
-        </w:rPr>
-        <w:t>ecycle</w:t>
-      </w:r>
-      <w:r>
-        <w:rPr>
-          <w:rFonts w:cstheme="minorHAnsi"/>
-          <w:color w:val="1A1A1A"/>
-          <w:lang w:val="en-US"/>
-        </w:rPr>
-        <w:t>. This can be don</w:t>
-      </w:r>
-      <w:r>
-        <w:rPr>
-          <w:rFonts w:cstheme="minorHAnsi"/>
-          <w:color w:val="1A1A1A"/>
-          <w:lang w:val="en-US"/>
-        </w:rPr>
-        <w:t>e</w:t>
-      </w:r>
-      <w:r>
-        <w:rPr>
-          <w:rFonts w:cstheme="minorHAnsi"/>
-          <w:color w:val="1A1A1A"/>
-          <w:lang w:val="en-US"/>
-        </w:rPr>
-        <w:t xml:space="preserve"> from the</w:t>
-      </w:r>
-      <w:r>
-        <w:rPr>
-          <w:rFonts w:cstheme="minorHAnsi"/>
-          <w:color w:val="1A1A1A"/>
-          <w:lang w:val="en-US"/>
-        </w:rPr>
-        <w:t xml:space="preserve"> maven </w:t>
-      </w:r>
-      <w:r>
-        <w:rPr>
-          <w:rFonts w:cstheme="minorHAnsi"/>
-          <w:color w:val="1A1A1A"/>
-          <w:lang w:val="en-US"/>
-        </w:rPr>
-        <w:t>menu</w:t>
-      </w:r>
-      <w:r>
-        <w:rPr>
-          <w:rFonts w:cstheme="minorHAnsi"/>
-          <w:color w:val="1A1A1A"/>
-          <w:lang w:val="en-US"/>
-        </w:rPr>
-        <w:t xml:space="preserve"> </w:t>
-      </w:r>
-      <w:r>
-        <w:rPr>
-          <w:rFonts w:cstheme="minorHAnsi"/>
-          <w:color w:val="1A1A1A"/>
-          <w:lang w:val="en-US"/>
-        </w:rPr>
-        <w:t xml:space="preserve">(in the upper right corner of the IDE), or by opening a command line terminal </w:t>
-      </w:r>
-      <w:r>
-        <w:rPr>
-          <w:rFonts w:cstheme="minorHAnsi"/>
-          <w:color w:val="1A1A1A"/>
-          <w:lang w:val="en-US"/>
-        </w:rPr>
-        <w:t>(le</w:t>
-      </w:r>
-      <w:r>
-        <w:rPr>
-          <w:rFonts w:cstheme="minorHAnsi"/>
-          <w:color w:val="1A1A1A"/>
-          <w:lang w:val="en-US"/>
-        </w:rPr>
-        <w:t xml:space="preserve">ft menu </w:t>
-      </w:r>
-      <w:r>
-        <w:rPr>
-          <w:rFonts w:cstheme="minorHAnsi"/>
-          <w:color w:val="1A1A1A"/>
-          <w:lang w:val="en-US"/>
-        </w:rPr>
-        <w:t>from the bottom line)</w:t>
-      </w:r>
-      <w:r>
-        <w:rPr>
-          <w:rFonts w:cstheme="minorHAnsi"/>
-          <w:color w:val="1A1A1A"/>
-          <w:lang w:val="en-US"/>
-        </w:rPr>
-        <w:t xml:space="preserve"> </w:t>
-      </w:r>
-      <w:r>
-        <w:rPr>
-          <w:rFonts w:cstheme="minorHAnsi"/>
-          <w:color w:val="1A1A1A"/>
-          <w:lang w:val="en-US"/>
-        </w:rPr>
-        <w:t>and typing the command</w:t>
-      </w:r>
-      <w:r>
-        <w:rPr>
-          <w:rFonts w:cstheme="minorHAnsi"/>
-          <w:color w:val="1A1A1A"/>
-          <w:lang w:val="en-US"/>
-        </w:rPr>
-        <w:t>:</w:t>
-      </w:r>
-    </w:p>
-    <w:p>
-      <w:pPr>
-        <w:pStyle w:val="ListParagraph"/>
-        <w:rPr>
-          <w:rFonts w:cstheme="minorHAnsi"/>
-          <w:color w:val="1A1A1A"/>
-          <w:lang w:val="en-US"/>
-        </w:rPr>
-      </w:pPr>
-    </w:p>
-    <w:p>
-      <w:pPr>
-        <w:pStyle w:val="ListParagraph"/>
-        <w:rPr>
-          <w:rFonts w:cstheme="minorHAnsi"/>
-          <w:color w:val="1A1A1A"/>
-          <w:lang w:val="en-US"/>
-        </w:rPr>
-      </w:pPr>
-      <w:r>
-        <w:rPr>
-          <w:noProof/>
-        </w:rPr>
-        <w:drawing>
-          <wp:inline distT="0" distB="0" distL="0" distR="0" wp14:anchorId="16AB64FF" wp14:editId="484E471B">
-            <wp:extent cx="2914650" cy="3419475"/>
-            <wp:effectExtent l="0" t="0" r="0" b="9525"/>
-            <wp:docPr id="9" name="Picture 9"/>
             <wp:cNvGraphicFramePr>
               <a:graphicFrameLocks xmlns:a="http://schemas.openxmlformats.org/drawingml/2006/main" noChangeAspect="1"/>
             </wp:cNvGraphicFramePr>
@@ -4924,7 +4173,7 @@
                   <pic:spPr>
                     <a:xfrm>
                       <a:off x="0" y="0"/>
-                      <a:ext cx="2914650" cy="3419475"/>
+                      <a:ext cx="5731510" cy="2515870"/>
                     </a:xfrm>
                     <a:prstGeom prst="rect">
                       <a:avLst/>
@@ -4939,13 +4188,145 @@
     </w:p>
     <w:p>
       <w:pPr>
+        <w:rPr>
+          <w:rFonts w:cstheme="minorHAnsi"/>
+          <w:color w:val="1A1A1A"/>
+        </w:rPr>
+      </w:pPr>
+    </w:p>
+    <w:p>
+      <w:pPr>
         <w:pStyle w:val="ListParagraph"/>
+        <w:numPr>
+          <w:ilvl w:val="0"/>
+          <w:numId w:val="11"/>
+        </w:numPr>
         <w:rPr>
           <w:rFonts w:cstheme="minorHAnsi"/>
           <w:color w:val="1A1A1A"/>
           <w:lang w:val="en-US"/>
         </w:rPr>
       </w:pPr>
+      <w:r>
+        <w:rPr>
+          <w:rFonts w:cstheme="minorHAnsi"/>
+          <w:color w:val="1A1A1A"/>
+          <w:lang w:val="en-US"/>
+        </w:rPr>
+        <w:t>Now run the maven verify lif</w:t>
+      </w:r>
+      <w:r>
+        <w:rPr>
+          <w:rFonts w:cstheme="minorHAnsi"/>
+          <w:color w:val="1A1A1A"/>
+          <w:lang w:val="en-US"/>
+        </w:rPr>
+        <w:t>ecycle</w:t>
+      </w:r>
+      <w:r>
+        <w:rPr>
+          <w:rFonts w:cstheme="minorHAnsi"/>
+          <w:color w:val="1A1A1A"/>
+          <w:lang w:val="en-US"/>
+        </w:rPr>
+        <w:t>. This can be don</w:t>
+      </w:r>
+      <w:r>
+        <w:rPr>
+          <w:rFonts w:cstheme="minorHAnsi"/>
+          <w:color w:val="1A1A1A"/>
+          <w:lang w:val="en-US"/>
+        </w:rPr>
+        <w:t>e</w:t>
+      </w:r>
+      <w:r>
+        <w:rPr>
+          <w:rFonts w:cstheme="minorHAnsi"/>
+          <w:color w:val="1A1A1A"/>
+          <w:lang w:val="en-US"/>
+        </w:rPr>
+        <w:t xml:space="preserve"> from the</w:t>
+      </w:r>
+      <w:r>
+        <w:rPr>
+          <w:rFonts w:cstheme="minorHAnsi"/>
+          <w:color w:val="1A1A1A"/>
+          <w:lang w:val="en-US"/>
+        </w:rPr>
+        <w:t xml:space="preserve"> maven </w:t>
+      </w:r>
+      <w:r>
+        <w:rPr>
+          <w:rFonts w:cstheme="minorHAnsi"/>
+          <w:color w:val="1A1A1A"/>
+          <w:lang w:val="en-US"/>
+        </w:rPr>
+        <w:t>menu</w:t>
+      </w:r>
+      <w:r>
+        <w:rPr>
+          <w:rFonts w:cstheme="minorHAnsi"/>
+          <w:color w:val="1A1A1A"/>
+          <w:lang w:val="en-US"/>
+        </w:rPr>
+        <w:t xml:space="preserve"> </w:t>
+      </w:r>
+      <w:r>
+        <w:rPr>
+          <w:rFonts w:cstheme="minorHAnsi"/>
+          <w:color w:val="1A1A1A"/>
+          <w:lang w:val="en-US"/>
+        </w:rPr>
+        <w:t xml:space="preserve">(in the upper right corner of the IDE), or by opening a command line terminal </w:t>
+      </w:r>
+      <w:r>
+        <w:rPr>
+          <w:rFonts w:cstheme="minorHAnsi"/>
+          <w:color w:val="1A1A1A"/>
+          <w:lang w:val="en-US"/>
+        </w:rPr>
+        <w:t>(le</w:t>
+      </w:r>
+      <w:r>
+        <w:rPr>
+          <w:rFonts w:cstheme="minorHAnsi"/>
+          <w:color w:val="1A1A1A"/>
+          <w:lang w:val="en-US"/>
+        </w:rPr>
+        <w:t xml:space="preserve">ft menu </w:t>
+      </w:r>
+      <w:r>
+        <w:rPr>
+          <w:rFonts w:cstheme="minorHAnsi"/>
+          <w:color w:val="1A1A1A"/>
+          <w:lang w:val="en-US"/>
+        </w:rPr>
+        <w:t>from the bottom line)</w:t>
+      </w:r>
+      <w:r>
+        <w:rPr>
+          <w:rFonts w:cstheme="minorHAnsi"/>
+          <w:color w:val="1A1A1A"/>
+          <w:lang w:val="en-US"/>
+        </w:rPr>
+        <w:t xml:space="preserve"> </w:t>
+      </w:r>
+      <w:r>
+        <w:rPr>
+          <w:rFonts w:cstheme="minorHAnsi"/>
+          <w:color w:val="1A1A1A"/>
+          <w:lang w:val="en-US"/>
+        </w:rPr>
+        <w:t>and typing the command</w:t>
+      </w:r>
+      <w:r>
+        <w:rPr>
+          <w:rFonts w:cstheme="minorHAnsi"/>
+          <w:color w:val="1A1A1A"/>
+          <w:lang w:val="en-US"/>
+        </w:rPr>
+        <w:t>:</w:t>
+      </w:r>
     </w:p>
     <w:p>
       <w:pPr>
@@ -4956,15 +4337,25 @@
           <w:lang w:val="en-US"/>
         </w:rPr>
       </w:pPr>
+    </w:p>
+    <w:p>
+      <w:pPr>
+        <w:pStyle w:val="ListParagraph"/>
+        <w:rPr>
+          <w:rFonts w:cstheme="minorHAnsi"/>
+          <w:color w:val="1A1A1A"/>
+          <w:lang w:val="en-US"/>
+        </w:rPr>
+      </w:pPr>
       <w:r>
         <w:rPr>
           <w:noProof/>
         </w:rPr>
         <w:drawing>
-          <wp:inline distT="0" distB="0" distL="0" distR="0" wp14:anchorId="1F699F05" wp14:editId="4FDA2F48">
-            <wp:extent cx="2931442" cy="280670"/>
-            <wp:effectExtent l="0" t="0" r="2540" b="5080"/>
-            <wp:docPr id="7" name="Picture 7"/>
+          <wp:inline distT="0" distB="0" distL="0" distR="0" wp14:anchorId="16AB64FF" wp14:editId="484E471B">
+            <wp:extent cx="2914650" cy="3419475"/>
+            <wp:effectExtent l="0" t="0" r="0" b="9525"/>
+            <wp:docPr id="9" name="Picture 9"/>
             <wp:cNvGraphicFramePr>
               <a:graphicFrameLocks xmlns:a="http://schemas.openxmlformats.org/drawingml/2006/main" noChangeAspect="1"/>
             </wp:cNvGraphicFramePr>
@@ -4984,7 +4375,7 @@
                   <pic:spPr>
                     <a:xfrm>
                       <a:off x="0" y="0"/>
-                      <a:ext cx="3057656" cy="292754"/>
+                      <a:ext cx="2914650" cy="3419475"/>
                     </a:xfrm>
                     <a:prstGeom prst="rect">
                       <a:avLst/>
@@ -5010,138 +4401,8 @@
     <w:p>
       <w:pPr>
         <w:pStyle w:val="ListParagraph"/>
-        <w:numPr>
-          <w:ilvl w:val="0"/>
-          <w:numId w:val="11"/>
-        </w:numPr>
         <w:rPr>
           <w:rFonts w:cstheme="minorHAnsi"/>
-          <w:b/>
-          <w:bCs/>
-          <w:color w:val="1A1A1A"/>
-          <w:lang w:val="en-US"/>
-        </w:rPr>
-      </w:pPr>
-      <w:proofErr w:type="spellStart"/>
-      <w:r>
-        <w:rPr>
-          <w:rFonts w:cstheme="minorHAnsi"/>
-          <w:b/>
-          <w:bCs/>
-          <w:color w:val="1A1A1A"/>
-          <w:lang w:val="en-US"/>
-        </w:rPr>
-        <w:lastRenderedPageBreak/>
-        <w:t>m</w:t>
-      </w:r>
-      <w:r>
-        <w:rPr>
-          <w:rFonts w:cstheme="minorHAnsi"/>
-          <w:b/>
-          <w:bCs/>
-          <w:color w:val="1A1A1A"/>
-          <w:lang w:val="en-US"/>
-        </w:rPr>
-        <w:t>vn</w:t>
-      </w:r>
-      <w:proofErr w:type="spellEnd"/>
-      <w:r>
-        <w:rPr>
-          <w:rFonts w:cstheme="minorHAnsi"/>
-          <w:b/>
-          <w:bCs/>
-          <w:color w:val="1A1A1A"/>
-          <w:lang w:val="en-US"/>
-        </w:rPr>
-        <w:t xml:space="preserve"> </w:t>
-      </w:r>
-      <w:r>
-        <w:rPr>
-          <w:rFonts w:cstheme="minorHAnsi"/>
-          <w:b/>
-          <w:bCs/>
-          <w:color w:val="1A1A1A"/>
-          <w:lang w:val="en-US"/>
-        </w:rPr>
-        <w:t>verify</w:t>
-      </w:r>
-    </w:p>
-    <w:p>
-      <w:pPr>
-        <w:ind w:left="1440"/>
-        <w:rPr>
-          <w:rFonts w:cstheme="minorHAnsi"/>
-          <w:b/>
-          <w:bCs/>
-          <w:color w:val="1A1A1A"/>
-          <w:lang w:val="en-US"/>
-        </w:rPr>
-      </w:pPr>
-    </w:p>
-    <w:p>
-      <w:pPr>
-        <w:rPr>
-          <w:rFonts w:cstheme="minorHAnsi"/>
-          <w:color w:val="1A1A1A"/>
-          <w:lang w:val="en-US"/>
-        </w:rPr>
-      </w:pPr>
-      <w:r>
-        <w:rPr>
-          <w:rFonts w:cstheme="minorHAnsi"/>
-          <w:color w:val="1A1A1A"/>
-          <w:lang w:val="en-US"/>
-        </w:rPr>
-        <w:t xml:space="preserve">After completion you should see the generated folder </w:t>
-      </w:r>
-      <w:r>
-        <w:rPr>
-          <w:rFonts w:cstheme="minorHAnsi"/>
-          <w:color w:val="1A1A1A"/>
-          <w:lang w:val="en-US"/>
-        </w:rPr>
-        <w:t>‘</w:t>
-      </w:r>
-      <w:r>
-        <w:rPr>
-          <w:rFonts w:cstheme="minorHAnsi"/>
-          <w:color w:val="1A1A1A"/>
-          <w:lang w:val="en-US"/>
-        </w:rPr>
-        <w:t>target\site\</w:t>
-      </w:r>
-      <w:proofErr w:type="spellStart"/>
-      <w:r>
-        <w:rPr>
-          <w:rFonts w:cstheme="minorHAnsi"/>
-          <w:color w:val="1A1A1A"/>
-          <w:lang w:val="en-US"/>
-        </w:rPr>
-        <w:t>jacoco</w:t>
-      </w:r>
-      <w:proofErr w:type="spellEnd"/>
-      <w:r>
-        <w:rPr>
-          <w:rFonts w:cstheme="minorHAnsi"/>
-          <w:color w:val="1A1A1A"/>
-          <w:lang w:val="en-US"/>
-        </w:rPr>
-        <w:t>’</w:t>
-      </w:r>
-      <w:r>
-        <w:rPr>
-          <w:rFonts w:cstheme="minorHAnsi"/>
-          <w:color w:val="1A1A1A"/>
-          <w:lang w:val="en-US"/>
-        </w:rPr>
-        <w:t xml:space="preserve"> with the file index.html</w:t>
-      </w:r>
-    </w:p>
-    <w:p>
-      <w:pPr>
-        <w:pStyle w:val="ListParagraph"/>
-        <w:rPr>
-          <w:rFonts w:eastAsia="Times New Roman" w:cstheme="minorHAnsi"/>
           <w:color w:val="1A1A1A"/>
           <w:lang w:val="en-US"/>
         </w:rPr>
@@ -5151,10 +4412,10 @@
           <w:noProof/>
         </w:rPr>
         <w:drawing>
-          <wp:inline distT="0" distB="0" distL="0" distR="0" wp14:anchorId="04878541" wp14:editId="1DDB1A50">
-            <wp:extent cx="3276600" cy="2138047"/>
-            <wp:effectExtent l="0" t="0" r="0" b="0"/>
-            <wp:docPr id="15" name="Picture 15"/>
+          <wp:inline distT="0" distB="0" distL="0" distR="0" wp14:anchorId="1F699F05" wp14:editId="4FDA2F48">
+            <wp:extent cx="2931442" cy="280670"/>
+            <wp:effectExtent l="0" t="0" r="2540" b="5080"/>
+            <wp:docPr id="7" name="Picture 7"/>
             <wp:cNvGraphicFramePr>
               <a:graphicFrameLocks xmlns:a="http://schemas.openxmlformats.org/drawingml/2006/main" noChangeAspect="1"/>
             </wp:cNvGraphicFramePr>
@@ -5174,7 +4435,7 @@
                   <pic:spPr>
                     <a:xfrm>
                       <a:off x="0" y="0"/>
-                      <a:ext cx="3281691" cy="2141369"/>
+                      <a:ext cx="3057656" cy="292754"/>
                     </a:xfrm>
                     <a:prstGeom prst="rect">
                       <a:avLst/>
@@ -5191,7 +4452,7 @@
       <w:pPr>
         <w:pStyle w:val="ListParagraph"/>
         <w:rPr>
-          <w:rFonts w:eastAsia="Times New Roman" w:cstheme="minorHAnsi"/>
+          <w:rFonts w:cstheme="minorHAnsi"/>
           <w:color w:val="1A1A1A"/>
           <w:lang w:val="en-US"/>
         </w:rPr>
@@ -5205,6 +4466,132 @@
           <w:numId w:val="11"/>
         </w:numPr>
         <w:rPr>
+          <w:rFonts w:cstheme="minorHAnsi"/>
+          <w:b/>
+          <w:bCs/>
+          <w:color w:val="1A1A1A"/>
+          <w:lang w:val="en-US"/>
+        </w:rPr>
+      </w:pPr>
+      <w:proofErr w:type="spellStart"/>
+      <w:r>
+        <w:rPr>
+          <w:rFonts w:cstheme="minorHAnsi"/>
+          <w:b/>
+          <w:bCs/>
+          <w:color w:val="1A1A1A"/>
+          <w:lang w:val="en-US"/>
+        </w:rPr>
+        <w:lastRenderedPageBreak/>
+        <w:t>m</w:t>
+      </w:r>
+      <w:r>
+        <w:rPr>
+          <w:rFonts w:cstheme="minorHAnsi"/>
+          <w:b/>
+          <w:bCs/>
+          <w:color w:val="1A1A1A"/>
+          <w:lang w:val="en-US"/>
+        </w:rPr>
+        <w:t>vn</w:t>
+      </w:r>
+      <w:proofErr w:type="spellEnd"/>
+      <w:r>
+        <w:rPr>
+          <w:rFonts w:cstheme="minorHAnsi"/>
+          <w:b/>
+          <w:bCs/>
+          <w:color w:val="1A1A1A"/>
+          <w:lang w:val="en-US"/>
+        </w:rPr>
+        <w:t xml:space="preserve"> </w:t>
+      </w:r>
+      <w:r>
+        <w:rPr>
+          <w:rFonts w:cstheme="minorHAnsi"/>
+          <w:b/>
+          <w:bCs/>
+          <w:color w:val="1A1A1A"/>
+          <w:lang w:val="en-US"/>
+        </w:rPr>
+        <w:t>verify</w:t>
+      </w:r>
+    </w:p>
+    <w:p>
+      <w:pPr>
+        <w:ind w:left="1440"/>
+        <w:rPr>
+          <w:rFonts w:cstheme="minorHAnsi"/>
+          <w:b/>
+          <w:bCs/>
+          <w:color w:val="1A1A1A"/>
+          <w:lang w:val="en-US"/>
+        </w:rPr>
+      </w:pPr>
+    </w:p>
+    <w:p>
+      <w:pPr>
+        <w:rPr>
+          <w:rFonts w:cstheme="minorHAnsi"/>
+          <w:color w:val="1A1A1A"/>
+          <w:lang w:val="en-US"/>
+        </w:rPr>
+      </w:pPr>
+      <w:r>
+        <w:rPr>
+          <w:rFonts w:cstheme="minorHAnsi"/>
+          <w:color w:val="1A1A1A"/>
+          <w:lang w:val="en-US"/>
+        </w:rPr>
+        <w:t xml:space="preserve">After completion you should see the generated folder </w:t>
+      </w:r>
+      <w:r>
+        <w:rPr>
+          <w:rFonts w:cstheme="minorHAnsi"/>
+          <w:color w:val="1A1A1A"/>
+          <w:lang w:val="en-US"/>
+        </w:rPr>
+        <w:t>‘</w:t>
+      </w:r>
+      <w:r>
+        <w:rPr>
+          <w:rFonts w:cstheme="minorHAnsi"/>
+          <w:color w:val="1A1A1A"/>
+          <w:lang w:val="en-US"/>
+        </w:rPr>
+        <w:t>target\site\</w:t>
+      </w:r>
+      <w:proofErr w:type="spellStart"/>
+      <w:r>
+        <w:rPr>
+          <w:rFonts w:cstheme="minorHAnsi"/>
+          <w:color w:val="1A1A1A"/>
+          <w:lang w:val="en-US"/>
+        </w:rPr>
+        <w:t>jacoco</w:t>
+      </w:r>
+      <w:proofErr w:type="spellEnd"/>
+      <w:r>
+        <w:rPr>
+          <w:rFonts w:cstheme="minorHAnsi"/>
+          <w:color w:val="1A1A1A"/>
+          <w:lang w:val="en-US"/>
+        </w:rPr>
+        <w:t>’</w:t>
+      </w:r>
+      <w:r>
+        <w:rPr>
+          <w:rFonts w:cstheme="minorHAnsi"/>
+          <w:color w:val="1A1A1A"/>
+          <w:lang w:val="en-US"/>
+        </w:rPr>
+        <w:t xml:space="preserve"> with the file index.html</w:t>
+      </w:r>
+    </w:p>
+    <w:p>
+      <w:pPr>
+        <w:pStyle w:val="ListParagraph"/>
+        <w:rPr>
           <w:rFonts w:eastAsia="Times New Roman" w:cstheme="minorHAnsi"/>
           <w:color w:val="1A1A1A"/>
           <w:lang w:val="en-US"/>
@@ -5212,110 +4599,13 @@
       </w:pPr>
       <w:r>
         <w:rPr>
-          <w:rFonts w:eastAsia="Times New Roman" w:cstheme="minorHAnsi"/>
-          <w:color w:val="1A1A1A"/>
-          <w:lang w:val="en-US"/>
-        </w:rPr>
-        <w:t xml:space="preserve">Open the index.html file in a browser and see the </w:t>
-      </w:r>
-      <w:r>
-        <w:rPr>
-          <w:rFonts w:eastAsia="Times New Roman" w:cstheme="minorHAnsi"/>
-          <w:color w:val="1A1A1A"/>
-          <w:lang w:val="en-US"/>
-        </w:rPr>
-        <w:t>‘poor’ code coverage</w:t>
-      </w:r>
-      <w:r>
-        <w:rPr>
-          <w:rFonts w:eastAsia="Times New Roman" w:cstheme="minorHAnsi"/>
-          <w:color w:val="1A1A1A"/>
-          <w:lang w:val="en-US"/>
-        </w:rPr>
-        <w:t xml:space="preserve"> (right click index.html</w:t>
-      </w:r>
-      <w:r>
-        <w:rPr>
-          <w:rFonts w:eastAsia="Times New Roman" w:cstheme="minorHAnsi"/>
-          <w:color w:val="1A1A1A"/>
-          <w:lang w:val="en-US"/>
-        </w:rPr>
-        <w:t xml:space="preserve">, </w:t>
-      </w:r>
-      <w:r>
-        <w:rPr>
-          <w:rFonts w:eastAsia="Times New Roman" w:cstheme="minorHAnsi"/>
-          <w:color w:val="1A1A1A"/>
-          <w:lang w:val="en-US"/>
-        </w:rPr>
-        <w:t>then</w:t>
-      </w:r>
-      <w:r>
-        <w:rPr>
-          <w:rFonts w:eastAsia="Times New Roman" w:cstheme="minorHAnsi"/>
-          <w:color w:val="1A1A1A"/>
-          <w:lang w:val="en-US"/>
-        </w:rPr>
-        <w:t xml:space="preserve"> ‘open in’ </w:t>
-      </w:r>
-      <w:r>
-        <w:rPr>
-          <w:rFonts w:eastAsia="Times New Roman" w:cstheme="minorHAnsi"/>
-          <w:color w:val="1A1A1A"/>
-          <w:lang w:val="en-US"/>
-        </w:rPr>
-        <w:t>a</w:t>
-      </w:r>
-      <w:r>
-        <w:rPr>
-          <w:rFonts w:eastAsia="Times New Roman" w:cstheme="minorHAnsi"/>
-          <w:color w:val="1A1A1A"/>
-          <w:lang w:val="en-US"/>
-        </w:rPr>
-        <w:t>n</w:t>
-      </w:r>
-      <w:r>
-        <w:rPr>
-          <w:rFonts w:eastAsia="Times New Roman" w:cstheme="minorHAnsi"/>
-          <w:color w:val="1A1A1A"/>
-          <w:lang w:val="en-US"/>
-        </w:rPr>
-        <w:t>d</w:t>
-      </w:r>
-      <w:r>
-        <w:rPr>
-          <w:rFonts w:eastAsia="Times New Roman" w:cstheme="minorHAnsi"/>
-          <w:color w:val="1A1A1A"/>
-          <w:lang w:val="en-US"/>
-        </w:rPr>
-        <w:t xml:space="preserve"> ‘browser’)</w:t>
-      </w:r>
-      <w:r>
-        <w:rPr>
-          <w:rFonts w:eastAsia="Times New Roman" w:cstheme="minorHAnsi"/>
-          <w:color w:val="1A1A1A"/>
-          <w:lang w:val="en-US"/>
-        </w:rPr>
-        <w:t xml:space="preserve"> </w:t>
-      </w:r>
-    </w:p>
-    <w:p>
-      <w:pPr>
-        <w:rPr>
-          <w:rFonts w:eastAsia="Times New Roman" w:cstheme="minorHAnsi"/>
-          <w:color w:val="1A1A1A"/>
-          <w:lang w:val="en-US"/>
-        </w:rPr>
-      </w:pPr>
-      <w:r>
-        <w:rPr>
           <w:noProof/>
         </w:rPr>
         <w:drawing>
-          <wp:inline distT="0" distB="0" distL="0" distR="0" wp14:anchorId="54B1BDAC" wp14:editId="34B44E0E">
-            <wp:extent cx="4458612" cy="4486275"/>
+          <wp:inline distT="0" distB="0" distL="0" distR="0" wp14:anchorId="04878541" wp14:editId="1DDB1A50">
+            <wp:extent cx="3276600" cy="2138047"/>
             <wp:effectExtent l="0" t="0" r="0" b="0"/>
-            <wp:docPr id="16" name="Picture 16"/>
+            <wp:docPr id="15" name="Picture 15"/>
             <wp:cNvGraphicFramePr>
               <a:graphicFrameLocks xmlns:a="http://schemas.openxmlformats.org/drawingml/2006/main" noChangeAspect="1"/>
             </wp:cNvGraphicFramePr>
@@ -5335,7 +4625,7 @@
                   <pic:spPr>
                     <a:xfrm>
                       <a:off x="0" y="0"/>
-                      <a:ext cx="4467226" cy="4494942"/>
+                      <a:ext cx="3281691" cy="2141369"/>
                     </a:xfrm>
                     <a:prstGeom prst="rect">
                       <a:avLst/>
@@ -5350,6 +4640,7 @@
     </w:p>
     <w:p>
       <w:pPr>
+        <w:pStyle w:val="ListParagraph"/>
         <w:rPr>
           <w:rFonts w:eastAsia="Times New Roman" w:cstheme="minorHAnsi"/>
           <w:color w:val="1A1A1A"/>
@@ -5359,6 +4650,11 @@
     </w:p>
     <w:p>
       <w:pPr>
+        <w:pStyle w:val="ListParagraph"/>
+        <w:numPr>
+          <w:ilvl w:val="0"/>
+          <w:numId w:val="11"/>
+        </w:numPr>
         <w:rPr>
           <w:rFonts w:eastAsia="Times New Roman" w:cstheme="minorHAnsi"/>
           <w:color w:val="1A1A1A"/>
@@ -5367,14 +4663,110 @@
       </w:pPr>
       <w:r>
         <w:rPr>
+          <w:rFonts w:eastAsia="Times New Roman" w:cstheme="minorHAnsi"/>
+          <w:color w:val="1A1A1A"/>
+          <w:lang w:val="en-US"/>
+        </w:rPr>
+        <w:t xml:space="preserve">Open the index.html file in a browser and see the </w:t>
+      </w:r>
+      <w:r>
+        <w:rPr>
+          <w:rFonts w:eastAsia="Times New Roman" w:cstheme="minorHAnsi"/>
+          <w:color w:val="1A1A1A"/>
+          <w:lang w:val="en-US"/>
+        </w:rPr>
+        <w:t>‘poor’ code coverage</w:t>
+      </w:r>
+      <w:r>
+        <w:rPr>
+          <w:rFonts w:eastAsia="Times New Roman" w:cstheme="minorHAnsi"/>
+          <w:color w:val="1A1A1A"/>
+          <w:lang w:val="en-US"/>
+        </w:rPr>
+        <w:t xml:space="preserve"> (right click index.html</w:t>
+      </w:r>
+      <w:r>
+        <w:rPr>
+          <w:rFonts w:eastAsia="Times New Roman" w:cstheme="minorHAnsi"/>
+          <w:color w:val="1A1A1A"/>
+          <w:lang w:val="en-US"/>
+        </w:rPr>
+        <w:t xml:space="preserve">, </w:t>
+      </w:r>
+      <w:r>
+        <w:rPr>
+          <w:rFonts w:eastAsia="Times New Roman" w:cstheme="minorHAnsi"/>
+          <w:color w:val="1A1A1A"/>
+          <w:lang w:val="en-US"/>
+        </w:rPr>
+        <w:t>then</w:t>
+      </w:r>
+      <w:r>
+        <w:rPr>
+          <w:rFonts w:eastAsia="Times New Roman" w:cstheme="minorHAnsi"/>
+          <w:color w:val="1A1A1A"/>
+          <w:lang w:val="en-US"/>
+        </w:rPr>
+        <w:t xml:space="preserve"> ‘open in’ </w:t>
+      </w:r>
+      <w:r>
+        <w:rPr>
+          <w:rFonts w:eastAsia="Times New Roman" w:cstheme="minorHAnsi"/>
+          <w:color w:val="1A1A1A"/>
+          <w:lang w:val="en-US"/>
+        </w:rPr>
+        <w:t>a</w:t>
+      </w:r>
+      <w:r>
+        <w:rPr>
+          <w:rFonts w:eastAsia="Times New Roman" w:cstheme="minorHAnsi"/>
+          <w:color w:val="1A1A1A"/>
+          <w:lang w:val="en-US"/>
+        </w:rPr>
+        <w:t>n</w:t>
+      </w:r>
+      <w:r>
+        <w:rPr>
+          <w:rFonts w:eastAsia="Times New Roman" w:cstheme="minorHAnsi"/>
+          <w:color w:val="1A1A1A"/>
+          <w:lang w:val="en-US"/>
+        </w:rPr>
+        <w:t>d</w:t>
+      </w:r>
+      <w:r>
+        <w:rPr>
+          <w:rFonts w:eastAsia="Times New Roman" w:cstheme="minorHAnsi"/>
+          <w:color w:val="1A1A1A"/>
+          <w:lang w:val="en-US"/>
+        </w:rPr>
+        <w:t xml:space="preserve"> ‘browser’)</w:t>
+      </w:r>
+      <w:r>
+        <w:rPr>
+          <w:rFonts w:eastAsia="Times New Roman" w:cstheme="minorHAnsi"/>
+          <w:color w:val="1A1A1A"/>
+          <w:lang w:val="en-US"/>
+        </w:rPr>
+        <w:t xml:space="preserve"> </w:t>
+      </w:r>
+    </w:p>
+    <w:p>
+      <w:pPr>
+        <w:rPr>
+          <w:rFonts w:eastAsia="Times New Roman" w:cstheme="minorHAnsi"/>
+          <w:color w:val="1A1A1A"/>
+          <w:lang w:val="en-US"/>
+        </w:rPr>
+      </w:pPr>
+      <w:r>
+        <w:rPr>
           <w:noProof/>
         </w:rPr>
-        <w:lastRenderedPageBreak/>
         <w:drawing>
-          <wp:inline distT="0" distB="0" distL="0" distR="0" wp14:anchorId="4C7B5880" wp14:editId="32FF07FC">
-            <wp:extent cx="5731510" cy="1318895"/>
-            <wp:effectExtent l="0" t="0" r="2540" b="0"/>
-            <wp:docPr id="17" name="Picture 17"/>
+          <wp:inline distT="0" distB="0" distL="0" distR="0" wp14:anchorId="54B1BDAC" wp14:editId="34B44E0E">
+            <wp:extent cx="4458612" cy="4486275"/>
+            <wp:effectExtent l="0" t="0" r="0" b="0"/>
+            <wp:docPr id="16" name="Picture 16"/>
             <wp:cNvGraphicFramePr>
               <a:graphicFrameLocks xmlns:a="http://schemas.openxmlformats.org/drawingml/2006/main" noChangeAspect="1"/>
             </wp:cNvGraphicFramePr>
@@ -5394,7 +4786,7 @@
                   <pic:spPr>
                     <a:xfrm>
                       <a:off x="0" y="0"/>
-                      <a:ext cx="5731510" cy="1318895"/>
+                      <a:ext cx="4467226" cy="4494942"/>
                     </a:xfrm>
                     <a:prstGeom prst="rect">
                       <a:avLst/>
@@ -5415,101 +4807,25 @@
           <w:lang w:val="en-US"/>
         </w:rPr>
       </w:pPr>
-      <w:r>
+    </w:p>
+    <w:p>
+      <w:pPr>
         <w:rPr>
           <w:rFonts w:eastAsia="Times New Roman" w:cstheme="minorHAnsi"/>
           <w:color w:val="1A1A1A"/>
           <w:lang w:val="en-US"/>
         </w:rPr>
-        <w:t>F</w:t>
-      </w:r>
-      <w:r>
-        <w:rPr>
-          <w:rFonts w:eastAsia="Times New Roman" w:cstheme="minorHAnsi"/>
-          <w:color w:val="1A1A1A"/>
-          <w:lang w:val="en-US"/>
-        </w:rPr>
-        <w:t xml:space="preserve">rom </w:t>
-      </w:r>
-      <w:r>
-        <w:rPr>
-          <w:rFonts w:eastAsia="Times New Roman" w:cstheme="minorHAnsi"/>
-          <w:color w:val="1A1A1A"/>
-          <w:lang w:val="en-US"/>
-        </w:rPr>
-        <w:t>the page you can drill down into the details</w:t>
-      </w:r>
-      <w:r>
-        <w:rPr>
-          <w:rFonts w:eastAsia="Times New Roman" w:cstheme="minorHAnsi"/>
-          <w:color w:val="1A1A1A"/>
-          <w:lang w:val="en-US"/>
-        </w:rPr>
-        <w:t xml:space="preserve">. </w:t>
-      </w:r>
-    </w:p>
-    <w:p>
-      <w:pPr>
-        <w:rPr>
-          <w:rFonts w:eastAsia="Times New Roman" w:cstheme="minorHAnsi"/>
-          <w:color w:val="1A1A1A"/>
-          <w:lang w:val="en-US"/>
-        </w:rPr>
-      </w:pPr>
-      <w:proofErr w:type="spellStart"/>
-      <w:r>
-        <w:rPr>
-          <w:rFonts w:eastAsia="Times New Roman" w:cstheme="minorHAnsi"/>
-          <w:color w:val="1A1A1A"/>
-          <w:lang w:val="en-US"/>
-        </w:rPr>
-        <w:t>Eg.</w:t>
-      </w:r>
-      <w:proofErr w:type="spellEnd"/>
-      <w:r>
-        <w:rPr>
-          <w:rFonts w:eastAsia="Times New Roman" w:cstheme="minorHAnsi"/>
-          <w:color w:val="1A1A1A"/>
-          <w:lang w:val="en-US"/>
-        </w:rPr>
-        <w:t xml:space="preserve"> Select </w:t>
-      </w:r>
-      <w:proofErr w:type="spellStart"/>
-      <w:r>
-        <w:rPr>
-          <w:rFonts w:eastAsia="Times New Roman" w:cstheme="minorHAnsi"/>
-          <w:color w:val="1A1A1A"/>
-          <w:lang w:val="en-US"/>
-        </w:rPr>
-        <w:t>nl.amis.web</w:t>
-      </w:r>
-      <w:proofErr w:type="spellEnd"/>
-      <w:r>
-        <w:rPr>
-          <w:rFonts w:eastAsia="Times New Roman" w:cstheme="minorHAnsi"/>
-          <w:color w:val="1A1A1A"/>
-          <w:lang w:val="en-US"/>
-        </w:rPr>
-        <w:t xml:space="preserve"> </w:t>
-      </w:r>
-    </w:p>
-    <w:p>
-      <w:pPr>
-        <w:rPr>
-          <w:rFonts w:eastAsia="Times New Roman" w:cstheme="minorHAnsi"/>
-          <w:color w:val="1A1A1A"/>
-          <w:lang w:val="en-US"/>
-        </w:rPr>
       </w:pPr>
       <w:r>
         <w:rPr>
           <w:noProof/>
         </w:rPr>
+        <w:lastRenderedPageBreak/>
         <w:drawing>
-          <wp:inline distT="0" distB="0" distL="0" distR="0" wp14:anchorId="1ABCDA53" wp14:editId="0B0C3735">
-            <wp:extent cx="5731510" cy="935355"/>
+          <wp:inline distT="0" distB="0" distL="0" distR="0" wp14:anchorId="4C7B5880" wp14:editId="32FF07FC">
+            <wp:extent cx="5731510" cy="1318895"/>
             <wp:effectExtent l="0" t="0" r="2540" b="0"/>
-            <wp:docPr id="18" name="Picture 18"/>
+            <wp:docPr id="17" name="Picture 17"/>
             <wp:cNvGraphicFramePr>
               <a:graphicFrameLocks xmlns:a="http://schemas.openxmlformats.org/drawingml/2006/main" noChangeAspect="1"/>
             </wp:cNvGraphicFramePr>
@@ -5529,6 +4845,141 @@
                   <pic:spPr>
                     <a:xfrm>
                       <a:off x="0" y="0"/>
+                      <a:ext cx="5731510" cy="1318895"/>
+                    </a:xfrm>
+                    <a:prstGeom prst="rect">
+                      <a:avLst/>
+                    </a:prstGeom>
+                  </pic:spPr>
+                </pic:pic>
+              </a:graphicData>
+            </a:graphic>
+          </wp:inline>
+        </w:drawing>
+      </w:r>
+    </w:p>
+    <w:p>
+      <w:pPr>
+        <w:rPr>
+          <w:rFonts w:eastAsia="Times New Roman" w:cstheme="minorHAnsi"/>
+          <w:color w:val="1A1A1A"/>
+          <w:lang w:val="en-US"/>
+        </w:rPr>
+      </w:pPr>
+      <w:r>
+        <w:rPr>
+          <w:rFonts w:eastAsia="Times New Roman" w:cstheme="minorHAnsi"/>
+          <w:color w:val="1A1A1A"/>
+          <w:lang w:val="en-US"/>
+        </w:rPr>
+        <w:t>F</w:t>
+      </w:r>
+      <w:r>
+        <w:rPr>
+          <w:rFonts w:eastAsia="Times New Roman" w:cstheme="minorHAnsi"/>
+          <w:color w:val="1A1A1A"/>
+          <w:lang w:val="en-US"/>
+        </w:rPr>
+        <w:t xml:space="preserve">rom </w:t>
+      </w:r>
+      <w:r>
+        <w:rPr>
+          <w:rFonts w:eastAsia="Times New Roman" w:cstheme="minorHAnsi"/>
+          <w:color w:val="1A1A1A"/>
+          <w:lang w:val="en-US"/>
+        </w:rPr>
+        <w:t>the page you can drill down into the details</w:t>
+      </w:r>
+      <w:r>
+        <w:rPr>
+          <w:rFonts w:eastAsia="Times New Roman" w:cstheme="minorHAnsi"/>
+          <w:color w:val="1A1A1A"/>
+          <w:lang w:val="en-US"/>
+        </w:rPr>
+        <w:t xml:space="preserve">. </w:t>
+      </w:r>
+    </w:p>
+    <w:p>
+      <w:pPr>
+        <w:rPr>
+          <w:rFonts w:eastAsia="Times New Roman" w:cstheme="minorHAnsi"/>
+          <w:color w:val="1A1A1A"/>
+          <w:lang w:val="en-US"/>
+        </w:rPr>
+      </w:pPr>
+      <w:proofErr w:type="spellStart"/>
+      <w:r>
+        <w:rPr>
+          <w:rFonts w:eastAsia="Times New Roman" w:cstheme="minorHAnsi"/>
+          <w:color w:val="1A1A1A"/>
+          <w:lang w:val="en-US"/>
+        </w:rPr>
+        <w:t>Eg.</w:t>
+      </w:r>
+      <w:proofErr w:type="spellEnd"/>
+      <w:r>
+        <w:rPr>
+          <w:rFonts w:eastAsia="Times New Roman" w:cstheme="minorHAnsi"/>
+          <w:color w:val="1A1A1A"/>
+          <w:lang w:val="en-US"/>
+        </w:rPr>
+        <w:t xml:space="preserve"> Select </w:t>
+      </w:r>
+      <w:proofErr w:type="spellStart"/>
+      <w:r>
+        <w:rPr>
+          <w:rFonts w:eastAsia="Times New Roman" w:cstheme="minorHAnsi"/>
+          <w:color w:val="1A1A1A"/>
+          <w:lang w:val="en-US"/>
+        </w:rPr>
+        <w:t>nl.amis.web</w:t>
+      </w:r>
+      <w:proofErr w:type="spellEnd"/>
+      <w:r>
+        <w:rPr>
+          <w:rFonts w:eastAsia="Times New Roman" w:cstheme="minorHAnsi"/>
+          <w:color w:val="1A1A1A"/>
+          <w:lang w:val="en-US"/>
+        </w:rPr>
+        <w:t xml:space="preserve"> </w:t>
+      </w:r>
+    </w:p>
+    <w:p>
+      <w:pPr>
+        <w:rPr>
+          <w:rFonts w:eastAsia="Times New Roman" w:cstheme="minorHAnsi"/>
+          <w:color w:val="1A1A1A"/>
+          <w:lang w:val="en-US"/>
+        </w:rPr>
+      </w:pPr>
+      <w:r>
+        <w:rPr>
+          <w:noProof/>
+        </w:rPr>
+        <w:drawing>
+          <wp:inline distT="0" distB="0" distL="0" distR="0" wp14:anchorId="1ABCDA53" wp14:editId="0B0C3735">
+            <wp:extent cx="5731510" cy="935355"/>
+            <wp:effectExtent l="0" t="0" r="2540" b="0"/>
+            <wp:docPr id="18" name="Picture 18"/>
+            <wp:cNvGraphicFramePr>
+              <a:graphicFrameLocks xmlns:a="http://schemas.openxmlformats.org/drawingml/2006/main" noChangeAspect="1"/>
+            </wp:cNvGraphicFramePr>
+            <a:graphic xmlns:a="http://schemas.openxmlformats.org/drawingml/2006/main">
+              <a:graphicData uri="http://schemas.openxmlformats.org/drawingml/2006/picture">
+                <pic:pic xmlns:pic="http://schemas.openxmlformats.org/drawingml/2006/picture">
+                  <pic:nvPicPr>
+                    <pic:cNvPr id="1" name=""/>
+                    <pic:cNvPicPr/>
+                  </pic:nvPicPr>
+                  <pic:blipFill>
+                    <a:blip r:embed="rId27"/>
+                    <a:stretch>
+                      <a:fillRect/>
+                    </a:stretch>
+                  </pic:blipFill>
+                  <pic:spPr>
+                    <a:xfrm>
+                      <a:off x="0" y="0"/>
                       <a:ext cx="5731510" cy="935355"/>
                     </a:xfrm>
                     <a:prstGeom prst="rect">
@@ -5565,16 +5016,15 @@
           <w:color w:val="1A1A1A"/>
           <w:lang w:val="en-US"/>
         </w:rPr>
-        <w:t xml:space="preserve">Now </w:t>
-      </w:r>
-      <w:proofErr w:type="spellStart"/>
+        <w:t>Now let</w:t>
+      </w:r>
       <w:r>
         <w:rPr>
           <w:rFonts w:eastAsia="Times New Roman" w:cstheme="minorHAnsi"/>
           <w:color w:val="1A1A1A"/>
           <w:lang w:val="en-US"/>
         </w:rPr>
-        <w:t>let</w:t>
+        <w:t>’</w:t>
       </w:r>
       <w:r>
         <w:rPr>
@@ -5582,16 +5032,7 @@
           <w:color w:val="1A1A1A"/>
           <w:lang w:val="en-US"/>
         </w:rPr>
-        <w:t>s</w:t>
-      </w:r>
-      <w:proofErr w:type="spellEnd"/>
-      <w:r>
-        <w:rPr>
-          <w:rFonts w:eastAsia="Times New Roman" w:cstheme="minorHAnsi"/>
-          <w:color w:val="1A1A1A"/>
-          <w:lang w:val="en-US"/>
-        </w:rPr>
-        <w:t xml:space="preserve"> write </w:t>
+        <w:t xml:space="preserve">s write </w:t>
       </w:r>
       <w:r>
         <w:rPr>
@@ -5749,7 +5190,7 @@
                     <pic:cNvPicPr/>
                   </pic:nvPicPr>
                   <pic:blipFill>
-                    <a:blip r:embed="rId27"/>
+                    <a:blip r:embed="rId28"/>
                     <a:stretch>
                       <a:fillRect/>
                     </a:stretch>
@@ -6625,7 +6066,7 @@
                     <pic:cNvPicPr/>
                   </pic:nvPicPr>
                   <pic:blipFill>
-                    <a:blip r:embed="rId28"/>
+                    <a:blip r:embed="rId29"/>
                     <a:stretch>
                       <a:fillRect/>
                     </a:stretch>
@@ -7511,6 +6952,12 @@
       </w:r>
     </w:p>
     <w:p/>
+    <w:p/>
+    <w:p/>
+    <w:p/>
+    <w:p/>
+    <w:p/>
+    <w:p/>
     <w:p>
       <w:pPr>
         <w:shd w:val="clear" w:color="auto" w:fill="2B2B2B"/>
@@ -7547,6 +6994,7 @@
           <w:sz w:val="20"/>
           <w:szCs w:val="20"/>
         </w:rPr>
+        <w:lastRenderedPageBreak/>
         <w:t>@Test</w:t>
       </w:r>
       <w:r>
@@ -7611,6 +7059,41 @@
         </w:rPr>
         <w:t xml:space="preserve">the </w:t>
       </w:r>
+      <w:r>
+        <w:rPr>
+          <w:lang w:val="en-US"/>
+        </w:rPr>
+        <w:t>line of code</w:t>
+      </w:r>
+      <w:r>
+        <w:rPr>
+          <w:lang w:val="en-US"/>
+        </w:rPr>
+        <w:t xml:space="preserve"> in the method</w:t>
+      </w:r>
+      <w:r>
+        <w:t xml:space="preserve"> </w:t>
+      </w:r>
+      <w:proofErr w:type="spellStart"/>
+      <w:r>
+        <w:rPr>
+          <w:lang w:val="en-US"/>
+        </w:rPr>
+        <w:t>getProcessorsForActiveSubscriptions</w:t>
+      </w:r>
+      <w:proofErr w:type="spellEnd"/>
+      <w:r>
+        <w:rPr>
+          <w:lang w:val="en-US"/>
+        </w:rPr>
+        <w:t xml:space="preserve"> of the SubscriptionProcessor.java class</w:t>
+      </w:r>
+      <w:r>
+        <w:rPr>
+          <w:lang w:val="en-US"/>
+        </w:rPr>
+        <w:t>.</w:t>
+      </w:r>
     </w:p>
     <w:p>
       <w:pPr>
@@ -7622,56 +7105,92 @@
           <w:sz w:val="20"/>
           <w:szCs w:val="20"/>
         </w:rPr>
-        <w:t>final Iterable&lt;Subscription&gt; iterable = subscriptionService.getActive(NotifierApplication.API);</w:t>
-      </w:r>
-    </w:p>
-    <w:p>
-      <w:pPr>
-        <w:rPr>
-          <w:lang w:val="en-US"/>
-        </w:rPr>
-      </w:pPr>
-      <w:r>
-        <w:rPr>
-          <w:lang w:val="en-US"/>
-        </w:rPr>
-        <w:lastRenderedPageBreak/>
-        <w:t>line of code</w:t>
-      </w:r>
-      <w:r>
-        <w:rPr>
-          <w:lang w:val="en-US"/>
-        </w:rPr>
-        <w:t xml:space="preserve"> in the method</w:t>
-      </w:r>
-      <w:r>
-        <w:t xml:space="preserve"> </w:t>
+        <w:t xml:space="preserve">final </w:t>
       </w:r>
       <w:proofErr w:type="spellStart"/>
       <w:r>
         <w:rPr>
-          <w:lang w:val="en-US"/>
-        </w:rPr>
-        <w:t>getProcessorsForActiveSubscriptions</w:t>
+          <w:rFonts w:ascii="Courier New" w:eastAsia="Times New Roman" w:hAnsi="Courier New" w:cs="Courier New"/>
+          <w:sz w:val="20"/>
+          <w:szCs w:val="20"/>
+        </w:rPr>
+        <w:t>Iterable</w:t>
       </w:r>
       <w:proofErr w:type="spellEnd"/>
       <w:r>
         <w:rPr>
-          <w:lang w:val="en-US"/>
-        </w:rPr>
-        <w:t xml:space="preserve"> of the SubscriptionProcessor.java class</w:t>
-      </w:r>
-      <w:r>
-        <w:rPr>
-          <w:lang w:val="en-US"/>
-        </w:rPr>
-        <w:t>.</w:t>
-      </w:r>
-      <w:r>
-        <w:rPr>
-          <w:lang w:val="en-US"/>
-        </w:rPr>
-        <w:t xml:space="preserve"> The </w:t>
+          <w:rFonts w:ascii="Courier New" w:eastAsia="Times New Roman" w:hAnsi="Courier New" w:cs="Courier New"/>
+          <w:sz w:val="20"/>
+          <w:szCs w:val="20"/>
+        </w:rPr>
+        <w:t xml:space="preserve">&lt;Subscription&gt; </w:t>
+      </w:r>
+      <w:proofErr w:type="spellStart"/>
+      <w:r>
+        <w:rPr>
+          <w:rFonts w:ascii="Courier New" w:eastAsia="Times New Roman" w:hAnsi="Courier New" w:cs="Courier New"/>
+          <w:sz w:val="20"/>
+          <w:szCs w:val="20"/>
+        </w:rPr>
+        <w:t>iterable</w:t>
+      </w:r>
+      <w:proofErr w:type="spellEnd"/>
+      <w:r>
+        <w:rPr>
+          <w:rFonts w:ascii="Courier New" w:eastAsia="Times New Roman" w:hAnsi="Courier New" w:cs="Courier New"/>
+          <w:sz w:val="20"/>
+          <w:szCs w:val="20"/>
+        </w:rPr>
+        <w:t xml:space="preserve"> = </w:t>
+      </w:r>
+      <w:proofErr w:type="spellStart"/>
+      <w:r>
+        <w:rPr>
+          <w:rFonts w:ascii="Courier New" w:eastAsia="Times New Roman" w:hAnsi="Courier New" w:cs="Courier New"/>
+          <w:sz w:val="20"/>
+          <w:szCs w:val="20"/>
+        </w:rPr>
+        <w:t>subscriptionService.getActive</w:t>
+      </w:r>
+      <w:proofErr w:type="spellEnd"/>
+      <w:r>
+        <w:rPr>
+          <w:rFonts w:ascii="Courier New" w:eastAsia="Times New Roman" w:hAnsi="Courier New" w:cs="Courier New"/>
+          <w:sz w:val="20"/>
+          <w:szCs w:val="20"/>
+        </w:rPr>
+        <w:t>(</w:t>
+      </w:r>
+      <w:proofErr w:type="spellStart"/>
+      <w:r>
+        <w:rPr>
+          <w:rFonts w:ascii="Courier New" w:eastAsia="Times New Roman" w:hAnsi="Courier New" w:cs="Courier New"/>
+          <w:sz w:val="20"/>
+          <w:szCs w:val="20"/>
+        </w:rPr>
+        <w:t>NotifierApplication.API</w:t>
+      </w:r>
+      <w:proofErr w:type="spellEnd"/>
+      <w:r>
+        <w:rPr>
+          <w:rFonts w:ascii="Courier New" w:eastAsia="Times New Roman" w:hAnsi="Courier New" w:cs="Courier New"/>
+          <w:sz w:val="20"/>
+          <w:szCs w:val="20"/>
+        </w:rPr>
+        <w:t>);</w:t>
+      </w:r>
+    </w:p>
+    <w:p>
+      <w:pPr>
+        <w:rPr>
+          <w:lang w:val="en-US"/>
+        </w:rPr>
+      </w:pPr>
+      <w:r>
+        <w:rPr>
+          <w:lang w:val="en-US"/>
+        </w:rPr>
+        <w:t xml:space="preserve">The </w:t>
       </w:r>
       <w:proofErr w:type="spellStart"/>
       <w:r>
@@ -8632,6 +8151,13 @@
           <w:lang w:val="en-US"/>
         </w:rPr>
       </w:pPr>
+    </w:p>
+    <w:p>
+      <w:pPr>
+        <w:rPr>
+          <w:lang w:val="en-US"/>
+        </w:rPr>
+      </w:pPr>
       <w:r>
         <w:rPr>
           <w:lang w:val="en-US"/>
@@ -8679,7 +8205,7 @@
         </w:rPr>
         <w:t xml:space="preserve"> </w:t>
       </w:r>
-      <w:commentRangeStart w:id="1"/>
+      <w:commentRangeStart w:id="2"/>
       <w:r>
         <w:rPr>
           <w:lang w:val="en-US"/>
@@ -8716,12 +8242,12 @@
         </w:rPr>
         <w:t xml:space="preserve"> </w:t>
       </w:r>
-      <w:commentRangeEnd w:id="1"/>
+      <w:commentRangeEnd w:id="2"/>
       <w:r>
         <w:rPr>
           <w:rStyle w:val="CommentReference"/>
         </w:rPr>
-        <w:commentReference w:id="1"/>
+        <w:commentReference w:id="2"/>
       </w:r>
     </w:p>
     <w:p>
@@ -8862,7 +8388,21 @@
         <w:rPr>
           <w:lang w:val="en-US"/>
         </w:rPr>
-        <w:t>Add the following lines</w:t>
+        <w:t xml:space="preserve">Add the following </w:t>
+      </w:r>
+      <w:commentRangeStart w:id="3"/>
+      <w:r>
+        <w:rPr>
+          <w:lang w:val="en-US"/>
+        </w:rPr>
+        <w:t>lines</w:t>
+      </w:r>
+      <w:commentRangeEnd w:id="3"/>
+      <w:r>
+        <w:rPr>
+          <w:rStyle w:val="CommentReference"/>
+        </w:rPr>
+        <w:commentReference w:id="3"/>
       </w:r>
       <w:r>
         <w:rPr>
@@ -9161,10 +8701,7 @@
         </w:tabs>
         <w:spacing w:after="0" w:line="240" w:lineRule="auto"/>
         <w:rPr>
-          <w:rFonts w:ascii="Courier New" w:eastAsia="Times New Roman" w:hAnsi="Courier New" w:cs="Courier New"/>
-          <w:color w:val="A9B7C6"/>
-          <w:sz w:val="20"/>
-          <w:szCs w:val="20"/>
+          <w:lang w:val="en-US"/>
         </w:rPr>
       </w:pPr>
       <w:r>
@@ -9296,26 +8833,6 @@
           <w:szCs w:val="20"/>
         </w:rPr>
         <w:t>;</w:t>
-      </w:r>
-    </w:p>
-    <w:p>
-      <w:pPr>
-        <w:rPr>
-          <w:lang w:val="en-US"/>
-        </w:rPr>
-      </w:pPr>
-    </w:p>
-    <w:p>
-      <w:pPr>
-        <w:rPr>
-          <w:lang w:val="en-US"/>
-        </w:rPr>
-      </w:pPr>
-      <w:r>
-        <w:rPr>
-          <w:lang w:val="en-US"/>
-        </w:rPr>
-        <w:br w:type="page"/>
       </w:r>
     </w:p>
     <w:p>
@@ -9838,19 +9355,23 @@
           <w:lang w:val="en-US"/>
         </w:rPr>
       </w:pPr>
-      <w:proofErr w:type="spellStart"/>
-      <w:r>
-        <w:rPr>
-          <w:lang w:val="en-US"/>
-        </w:rPr>
-        <w:t>Lets</w:t>
-      </w:r>
-      <w:proofErr w:type="spellEnd"/>
-      <w:r>
-        <w:rPr>
-          <w:lang w:val="en-US"/>
-        </w:rPr>
-        <w:t xml:space="preserve"> verify that the outcome </w:t>
+      <w:r>
+        <w:rPr>
+          <w:lang w:val="en-US"/>
+        </w:rPr>
+        <w:t>Let</w:t>
+      </w:r>
+      <w:r>
+        <w:rPr>
+          <w:lang w:val="en-US"/>
+        </w:rPr>
+        <w:t>’</w:t>
+      </w:r>
+      <w:r>
+        <w:rPr>
+          <w:lang w:val="en-US"/>
+        </w:rPr>
+        <w:t xml:space="preserve">s verify that the outcome </w:t>
       </w:r>
       <w:r>
         <w:rPr>
@@ -11131,6 +10652,7 @@
           <w:szCs w:val="20"/>
         </w:rPr>
       </w:pPr>
+      <w:proofErr w:type="spellStart"/>
       <w:r>
         <w:rPr>
           <w:rFonts w:ascii="Courier New" w:eastAsia="Times New Roman" w:hAnsi="Courier New" w:cs="Courier New"/>
@@ -11142,15 +10664,37 @@
         </w:rPr>
         <w:t>doReturn</w:t>
       </w:r>
-      <w:r>
-        <w:rPr>
-          <w:rFonts w:ascii="Courier New" w:eastAsia="Times New Roman" w:hAnsi="Courier New" w:cs="Courier New"/>
-          <w:color w:val="A9B7C6"/>
-          <w:sz w:val="20"/>
-          <w:szCs w:val="20"/>
-        </w:rPr>
-        <w:t>(iterable).when(</w:t>
-      </w:r>
+      <w:proofErr w:type="spellEnd"/>
+      <w:r>
+        <w:rPr>
+          <w:rFonts w:ascii="Courier New" w:eastAsia="Times New Roman" w:hAnsi="Courier New" w:cs="Courier New"/>
+          <w:color w:val="A9B7C6"/>
+          <w:sz w:val="20"/>
+          <w:szCs w:val="20"/>
+        </w:rPr>
+        <w:t>(</w:t>
+      </w:r>
+      <w:proofErr w:type="spellStart"/>
+      <w:r>
+        <w:rPr>
+          <w:rFonts w:ascii="Courier New" w:eastAsia="Times New Roman" w:hAnsi="Courier New" w:cs="Courier New"/>
+          <w:color w:val="A9B7C6"/>
+          <w:sz w:val="20"/>
+          <w:szCs w:val="20"/>
+        </w:rPr>
+        <w:t>iterable</w:t>
+      </w:r>
+      <w:proofErr w:type="spellEnd"/>
+      <w:r>
+        <w:rPr>
+          <w:rFonts w:ascii="Courier New" w:eastAsia="Times New Roman" w:hAnsi="Courier New" w:cs="Courier New"/>
+          <w:color w:val="A9B7C6"/>
+          <w:sz w:val="20"/>
+          <w:szCs w:val="20"/>
+        </w:rPr>
+        <w:t>).when(</w:t>
+      </w:r>
+      <w:proofErr w:type="spellStart"/>
       <w:r>
         <w:rPr>
           <w:rFonts w:ascii="Courier New" w:eastAsia="Times New Roman" w:hAnsi="Courier New" w:cs="Courier New"/>
@@ -11160,14 +10704,35 @@
         </w:rPr>
         <w:t>subscriptionService</w:t>
       </w:r>
-      <w:r>
-        <w:rPr>
-          <w:rFonts w:ascii="Courier New" w:eastAsia="Times New Roman" w:hAnsi="Courier New" w:cs="Courier New"/>
-          <w:color w:val="A9B7C6"/>
-          <w:sz w:val="20"/>
-          <w:szCs w:val="20"/>
-        </w:rPr>
-        <w:t>).getActive(</w:t>
+      <w:proofErr w:type="spellEnd"/>
+      <w:r>
+        <w:rPr>
+          <w:rFonts w:ascii="Courier New" w:eastAsia="Times New Roman" w:hAnsi="Courier New" w:cs="Courier New"/>
+          <w:color w:val="A9B7C6"/>
+          <w:sz w:val="20"/>
+          <w:szCs w:val="20"/>
+        </w:rPr>
+        <w:t>).</w:t>
+      </w:r>
+      <w:proofErr w:type="spellStart"/>
+      <w:r>
+        <w:rPr>
+          <w:rFonts w:ascii="Courier New" w:eastAsia="Times New Roman" w:hAnsi="Courier New" w:cs="Courier New"/>
+          <w:color w:val="A9B7C6"/>
+          <w:sz w:val="20"/>
+          <w:szCs w:val="20"/>
+        </w:rPr>
+        <w:t>getActive</w:t>
+      </w:r>
+      <w:proofErr w:type="spellEnd"/>
+      <w:r>
+        <w:rPr>
+          <w:rFonts w:ascii="Courier New" w:eastAsia="Times New Roman" w:hAnsi="Courier New" w:cs="Courier New"/>
+          <w:color w:val="A9B7C6"/>
+          <w:sz w:val="20"/>
+          <w:szCs w:val="20"/>
+        </w:rPr>
+        <w:t>(</w:t>
       </w:r>
       <w:proofErr w:type="spellStart"/>
       <w:r>
@@ -11356,16 +10921,7 @@
           <w:color w:val="A9B7C6"/>
           <w:lang w:val="en-US"/>
         </w:rPr>
-        <w:t>assert</w:t>
-      </w:r>
-      <w:r>
-        <w:rPr>
-          <w:i/>
-          <w:iCs/>
-          <w:color w:val="A9B7C6"/>
-          <w:lang w:val="en-US"/>
-        </w:rPr>
-        <w:t>That</w:t>
+        <w:t>assertThat</w:t>
       </w:r>
       <w:proofErr w:type="spellEnd"/>
       <w:r>
@@ -11388,14 +10944,7 @@
           <w:color w:val="A9B7C6"/>
           <w:lang w:val="en-US"/>
         </w:rPr>
-        <w:t>())</w:t>
-      </w:r>
-      <w:r>
-        <w:rPr>
-          <w:color w:val="A9B7C6"/>
-          <w:lang w:val="en-US"/>
-        </w:rPr>
-        <w:t>.</w:t>
+        <w:t>()).</w:t>
       </w:r>
       <w:proofErr w:type="spellStart"/>
       <w:r>
@@ -12856,7 +12405,7 @@
                     <pic:cNvPicPr/>
                   </pic:nvPicPr>
                   <pic:blipFill>
-                    <a:blip r:embed="rId33"/>
+                    <a:blip r:embed="rId34"/>
                     <a:stretch>
                       <a:fillRect/>
                     </a:stretch>
@@ -12905,76 +12454,6 @@
             <wp:extent cx="5731510" cy="1957705"/>
             <wp:effectExtent l="0" t="0" r="2540" b="4445"/>
             <wp:docPr id="22" name="Picture 22"/>
-            <wp:cNvGraphicFramePr>
-              <a:graphicFrameLocks xmlns:a="http://schemas.openxmlformats.org/drawingml/2006/main" noChangeAspect="1"/>
-            </wp:cNvGraphicFramePr>
-            <a:graphic xmlns:a="http://schemas.openxmlformats.org/drawingml/2006/main">
-              <a:graphicData uri="http://schemas.openxmlformats.org/drawingml/2006/picture">
-                <pic:pic xmlns:pic="http://schemas.openxmlformats.org/drawingml/2006/picture">
-                  <pic:nvPicPr>
-                    <pic:cNvPr id="1" name=""/>
-                    <pic:cNvPicPr/>
-                  </pic:nvPicPr>
-                  <pic:blipFill>
-                    <a:blip r:embed="rId34"/>
-                    <a:stretch>
-                      <a:fillRect/>
-                    </a:stretch>
-                  </pic:blipFill>
-                  <pic:spPr>
-                    <a:xfrm>
-                      <a:off x="0" y="0"/>
-                      <a:ext cx="5731510" cy="1957705"/>
-                    </a:xfrm>
-                    <a:prstGeom prst="rect">
-                      <a:avLst/>
-                    </a:prstGeom>
-                  </pic:spPr>
-                </pic:pic>
-              </a:graphicData>
-            </a:graphic>
-          </wp:inline>
-        </w:drawing>
-      </w:r>
-    </w:p>
-    <w:p>
-      <w:pPr>
-        <w:rPr>
-          <w:lang w:val="en-US"/>
-        </w:rPr>
-      </w:pPr>
-      <w:r>
-        <w:rPr>
-          <w:lang w:val="en-US"/>
-        </w:rPr>
-        <w:t xml:space="preserve">At </w:t>
-      </w:r>
-      <w:r>
-        <w:rPr>
-          <w:lang w:val="en-US"/>
-        </w:rPr>
-        <w:t>test runner level:</w:t>
-      </w:r>
-    </w:p>
-    <w:p>
-      <w:pPr>
-        <w:rPr>
-          <w:rFonts w:asciiTheme="majorHAnsi" w:eastAsiaTheme="majorEastAsia" w:hAnsiTheme="majorHAnsi" w:cstheme="majorBidi"/>
-          <w:color w:val="2F5496" w:themeColor="accent1" w:themeShade="BF"/>
-          <w:sz w:val="26"/>
-          <w:szCs w:val="26"/>
-          <w:lang w:val="en-US"/>
-        </w:rPr>
-      </w:pPr>
-      <w:r>
-        <w:rPr>
-          <w:noProof/>
-        </w:rPr>
-        <w:drawing>
-          <wp:inline distT="0" distB="0" distL="0" distR="0" wp14:anchorId="63535F84" wp14:editId="5BE99AF8">
-            <wp:extent cx="5731510" cy="615950"/>
-            <wp:effectExtent l="0" t="0" r="2540" b="0"/>
-            <wp:docPr id="23" name="Picture 23"/>
             <wp:cNvGraphicFramePr>
               <a:graphicFrameLocks xmlns:a="http://schemas.openxmlformats.org/drawingml/2006/main" noChangeAspect="1"/>
             </wp:cNvGraphicFramePr>
@@ -12994,7 +12473,7 @@
                   <pic:spPr>
                     <a:xfrm>
                       <a:off x="0" y="0"/>
-                      <a:ext cx="5731510" cy="615950"/>
+                      <a:ext cx="5731510" cy="1957705"/>
                     </a:xfrm>
                     <a:prstGeom prst="rect">
                       <a:avLst/>
@@ -13013,53 +12492,26 @@
           <w:lang w:val="en-US"/>
         </w:rPr>
       </w:pPr>
-    </w:p>
-    <w:p>
-      <w:pPr>
-        <w:rPr>
-          <w:lang w:val="en-US"/>
-        </w:rPr>
-      </w:pPr>
-      <w:r>
-        <w:rPr>
-          <w:lang w:val="en-US"/>
-        </w:rPr>
-        <w:t xml:space="preserve">To see </w:t>
-      </w:r>
-      <w:r>
-        <w:rPr>
-          <w:lang w:val="en-US"/>
-        </w:rPr>
-        <w:t xml:space="preserve">the coverage from within the IntelliJ IDE choose the ‘Run … with coverage option’ from the top level menu </w:t>
-      </w:r>
-      <w:r>
-        <w:rPr>
-          <w:lang w:val="en-US"/>
-        </w:rPr>
-        <w:t xml:space="preserve">option Run. It will highlight the code </w:t>
-      </w:r>
-      <w:r>
-        <w:rPr>
-          <w:lang w:val="en-US"/>
-        </w:rPr>
-        <w:t>on</w:t>
-      </w:r>
-      <w:r>
-        <w:rPr>
-          <w:lang w:val="en-US"/>
-        </w:rPr>
-        <w:t xml:space="preserve"> the left </w:t>
-      </w:r>
-      <w:r>
-        <w:rPr>
-          <w:lang w:val="en-US"/>
-        </w:rPr>
-        <w:t>side of the code (as can be seen in the below screen print)</w:t>
-      </w:r>
-    </w:p>
-    <w:p>
-      <w:pPr>
-        <w:rPr>
+      <w:r>
+        <w:rPr>
+          <w:lang w:val="en-US"/>
+        </w:rPr>
+        <w:t xml:space="preserve">At </w:t>
+      </w:r>
+      <w:r>
+        <w:rPr>
+          <w:lang w:val="en-US"/>
+        </w:rPr>
+        <w:t>test runner level:</w:t>
+      </w:r>
+    </w:p>
+    <w:p>
+      <w:pPr>
+        <w:rPr>
+          <w:rFonts w:asciiTheme="majorHAnsi" w:eastAsiaTheme="majorEastAsia" w:hAnsiTheme="majorHAnsi" w:cstheme="majorBidi"/>
+          <w:color w:val="2F5496" w:themeColor="accent1" w:themeShade="BF"/>
+          <w:sz w:val="26"/>
+          <w:szCs w:val="26"/>
           <w:lang w:val="en-US"/>
         </w:rPr>
       </w:pPr>
@@ -13067,12 +12519,11 @@
         <w:rPr>
           <w:noProof/>
         </w:rPr>
-        <w:lastRenderedPageBreak/>
         <w:drawing>
-          <wp:inline distT="0" distB="0" distL="0" distR="0" wp14:anchorId="094270A1" wp14:editId="04416A58">
-            <wp:extent cx="5731510" cy="2874645"/>
-            <wp:effectExtent l="0" t="0" r="2540" b="1905"/>
-            <wp:docPr id="24" name="Picture 24"/>
+          <wp:inline distT="0" distB="0" distL="0" distR="0" wp14:anchorId="63535F84" wp14:editId="5BE99AF8">
+            <wp:extent cx="5731510" cy="615950"/>
+            <wp:effectExtent l="0" t="0" r="2540" b="0"/>
+            <wp:docPr id="23" name="Picture 23"/>
             <wp:cNvGraphicFramePr>
               <a:graphicFrameLocks xmlns:a="http://schemas.openxmlformats.org/drawingml/2006/main" noChangeAspect="1"/>
             </wp:cNvGraphicFramePr>
@@ -13092,7 +12543,7 @@
                   <pic:spPr>
                     <a:xfrm>
                       <a:off x="0" y="0"/>
-                      <a:ext cx="5731510" cy="2874645"/>
+                      <a:ext cx="5731510" cy="615950"/>
                     </a:xfrm>
                     <a:prstGeom prst="rect">
                       <a:avLst/>
@@ -13122,105 +12573,37 @@
         <w:rPr>
           <w:lang w:val="en-US"/>
         </w:rPr>
-        <w:t>Als</w:t>
-      </w:r>
-      <w:r>
-        <w:rPr>
-          <w:lang w:val="en-US"/>
-        </w:rPr>
-        <w:t>o</w:t>
-      </w:r>
-      <w:r>
-        <w:rPr>
-          <w:lang w:val="en-US"/>
-        </w:rPr>
-        <w:t xml:space="preserve"> let’s return </w:t>
-      </w:r>
-      <w:r>
-        <w:rPr>
-          <w:lang w:val="en-US"/>
-        </w:rPr>
-        <w:t>to the coverage report</w:t>
-      </w:r>
-      <w:r>
-        <w:rPr>
-          <w:lang w:val="en-US"/>
-        </w:rPr>
-        <w:t xml:space="preserve"> mentioned earlier.</w:t>
-      </w:r>
-    </w:p>
-    <w:p>
-      <w:pPr>
-        <w:pStyle w:val="ListParagraph"/>
-        <w:numPr>
-          <w:ilvl w:val="0"/>
-          <w:numId w:val="14"/>
-        </w:numPr>
-        <w:rPr>
-          <w:lang w:val="en-US"/>
-        </w:rPr>
-      </w:pPr>
-      <w:r>
-        <w:rPr>
-          <w:lang w:val="en-US"/>
-        </w:rPr>
-        <w:t>Be</w:t>
-      </w:r>
-      <w:r>
-        <w:rPr>
-          <w:lang w:val="en-US"/>
-        </w:rPr>
-        <w:t>f</w:t>
-      </w:r>
-      <w:r>
-        <w:rPr>
-          <w:lang w:val="en-US"/>
-        </w:rPr>
-        <w:t xml:space="preserve">ore opening re-run </w:t>
-      </w:r>
-      <w:proofErr w:type="spellStart"/>
-      <w:r>
-        <w:rPr>
-          <w:lang w:val="en-US"/>
-        </w:rPr>
-        <w:t>mvn</w:t>
-      </w:r>
-      <w:proofErr w:type="spellEnd"/>
-      <w:r>
-        <w:rPr>
-          <w:lang w:val="en-US"/>
-        </w:rPr>
-        <w:t xml:space="preserve"> verify (if not done already) and refresh</w:t>
-      </w:r>
-      <w:r>
-        <w:rPr>
-          <w:lang w:val="en-US"/>
-        </w:rPr>
-        <w:t>/</w:t>
-      </w:r>
-      <w:r>
-        <w:rPr>
-          <w:lang w:val="en-US"/>
-        </w:rPr>
-        <w:t>re</w:t>
-      </w:r>
-      <w:r>
-        <w:rPr>
-          <w:lang w:val="en-US"/>
-        </w:rPr>
-        <w:t>-</w:t>
-      </w:r>
-      <w:r>
-        <w:rPr>
-          <w:lang w:val="en-US"/>
-        </w:rPr>
-        <w:t>open the ind</w:t>
-      </w:r>
-      <w:r>
-        <w:rPr>
-          <w:lang w:val="en-US"/>
-        </w:rPr>
-        <w:t>ex.html file</w:t>
+        <w:t xml:space="preserve">To see </w:t>
+      </w:r>
+      <w:r>
+        <w:rPr>
+          <w:lang w:val="en-US"/>
+        </w:rPr>
+        <w:t xml:space="preserve">the coverage from within the IntelliJ IDE choose the ‘Run … with coverage option’ from the top level menu </w:t>
+      </w:r>
+      <w:r>
+        <w:rPr>
+          <w:lang w:val="en-US"/>
+        </w:rPr>
+        <w:t xml:space="preserve">option Run. It will highlight the code </w:t>
+      </w:r>
+      <w:r>
+        <w:rPr>
+          <w:lang w:val="en-US"/>
+        </w:rPr>
+        <w:t>on</w:t>
+      </w:r>
+      <w:r>
+        <w:rPr>
+          <w:lang w:val="en-US"/>
+        </w:rPr>
+        <w:t xml:space="preserve"> the left </w:t>
+      </w:r>
+      <w:r>
+        <w:rPr>
+          <w:lang w:val="en-US"/>
+        </w:rPr>
+        <w:t>side of the code (as can be seen in the below screen print)</w:t>
       </w:r>
     </w:p>
     <w:p>
@@ -13233,11 +12616,12 @@
         <w:rPr>
           <w:noProof/>
         </w:rPr>
+        <w:lastRenderedPageBreak/>
         <w:drawing>
-          <wp:inline distT="0" distB="0" distL="0" distR="0" wp14:anchorId="593BB584" wp14:editId="62AF7047">
-            <wp:extent cx="3181350" cy="2419350"/>
-            <wp:effectExtent l="0" t="0" r="0" b="0"/>
-            <wp:docPr id="25" name="Picture 25"/>
+          <wp:inline distT="0" distB="0" distL="0" distR="0" wp14:anchorId="094270A1" wp14:editId="04416A58">
+            <wp:extent cx="5731510" cy="2874645"/>
+            <wp:effectExtent l="0" t="0" r="2540" b="1905"/>
+            <wp:docPr id="24" name="Picture 24"/>
             <wp:cNvGraphicFramePr>
               <a:graphicFrameLocks xmlns:a="http://schemas.openxmlformats.org/drawingml/2006/main" noChangeAspect="1"/>
             </wp:cNvGraphicFramePr>
@@ -13257,7 +12641,7 @@
                   <pic:spPr>
                     <a:xfrm>
                       <a:off x="0" y="0"/>
-                      <a:ext cx="3181350" cy="2419350"/>
+                      <a:ext cx="5731510" cy="2874645"/>
                     </a:xfrm>
                     <a:prstGeom prst="rect">
                       <a:avLst/>
@@ -13276,17 +12660,116 @@
           <w:lang w:val="en-US"/>
         </w:rPr>
       </w:pPr>
-      <w:r>
-        <w:rPr>
-          <w:lang w:val="en-US"/>
-        </w:rPr>
-        <w:t xml:space="preserve">See that the coverage has for the SubscriptionProcessor.java has improved </w:t>
-      </w:r>
-      <w:r>
-        <w:rPr>
-          <w:lang w:val="en-US"/>
-        </w:rPr>
-        <w:t>a little bit.</w:t>
+    </w:p>
+    <w:p>
+      <w:pPr>
+        <w:rPr>
+          <w:lang w:val="en-US"/>
+        </w:rPr>
+      </w:pPr>
+      <w:r>
+        <w:rPr>
+          <w:lang w:val="en-US"/>
+        </w:rPr>
+        <w:t>Als</w:t>
+      </w:r>
+      <w:r>
+        <w:rPr>
+          <w:lang w:val="en-US"/>
+        </w:rPr>
+        <w:t>o</w:t>
+      </w:r>
+      <w:r>
+        <w:rPr>
+          <w:lang w:val="en-US"/>
+        </w:rPr>
+        <w:t xml:space="preserve"> let’s return </w:t>
+      </w:r>
+      <w:r>
+        <w:rPr>
+          <w:lang w:val="en-US"/>
+        </w:rPr>
+        <w:t>to the coverage report</w:t>
+      </w:r>
+      <w:r>
+        <w:rPr>
+          <w:lang w:val="en-US"/>
+        </w:rPr>
+        <w:t xml:space="preserve"> mentioned earlier.</w:t>
+      </w:r>
+    </w:p>
+    <w:p>
+      <w:pPr>
+        <w:pStyle w:val="ListParagraph"/>
+        <w:numPr>
+          <w:ilvl w:val="0"/>
+          <w:numId w:val="14"/>
+        </w:numPr>
+        <w:rPr>
+          <w:lang w:val="en-US"/>
+        </w:rPr>
+      </w:pPr>
+      <w:r>
+        <w:rPr>
+          <w:lang w:val="en-US"/>
+        </w:rPr>
+        <w:t>Be</w:t>
+      </w:r>
+      <w:r>
+        <w:rPr>
+          <w:lang w:val="en-US"/>
+        </w:rPr>
+        <w:t>f</w:t>
+      </w:r>
+      <w:r>
+        <w:rPr>
+          <w:lang w:val="en-US"/>
+        </w:rPr>
+        <w:t xml:space="preserve">ore opening re-run </w:t>
+      </w:r>
+      <w:proofErr w:type="spellStart"/>
+      <w:r>
+        <w:rPr>
+          <w:lang w:val="en-US"/>
+        </w:rPr>
+        <w:t>mvn</w:t>
+      </w:r>
+      <w:proofErr w:type="spellEnd"/>
+      <w:r>
+        <w:rPr>
+          <w:lang w:val="en-US"/>
+        </w:rPr>
+        <w:t xml:space="preserve"> verify (if not done already) and refresh</w:t>
+      </w:r>
+      <w:r>
+        <w:rPr>
+          <w:lang w:val="en-US"/>
+        </w:rPr>
+        <w:t>/</w:t>
+      </w:r>
+      <w:r>
+        <w:rPr>
+          <w:lang w:val="en-US"/>
+        </w:rPr>
+        <w:t>re</w:t>
+      </w:r>
+      <w:r>
+        <w:rPr>
+          <w:lang w:val="en-US"/>
+        </w:rPr>
+        <w:t>-</w:t>
+      </w:r>
+      <w:r>
+        <w:rPr>
+          <w:lang w:val="en-US"/>
+        </w:rPr>
+        <w:t>open the ind</w:t>
+      </w:r>
+      <w:r>
+        <w:rPr>
+          <w:lang w:val="en-US"/>
+        </w:rPr>
+        <w:t>ex.html file</w:t>
       </w:r>
     </w:p>
     <w:p>
@@ -13300,10 +12783,10 @@
           <w:noProof/>
         </w:rPr>
         <w:drawing>
-          <wp:inline distT="0" distB="0" distL="0" distR="0" wp14:anchorId="2F0500E5" wp14:editId="5E644AD8">
-            <wp:extent cx="5731510" cy="637540"/>
-            <wp:effectExtent l="0" t="0" r="2540" b="0"/>
-            <wp:docPr id="26" name="Picture 26"/>
+          <wp:inline distT="0" distB="0" distL="0" distR="0" wp14:anchorId="593BB584" wp14:editId="62AF7047">
+            <wp:extent cx="3181350" cy="2419350"/>
+            <wp:effectExtent l="0" t="0" r="0" b="0"/>
+            <wp:docPr id="25" name="Picture 25"/>
             <wp:cNvGraphicFramePr>
               <a:graphicFrameLocks xmlns:a="http://schemas.openxmlformats.org/drawingml/2006/main" noChangeAspect="1"/>
             </wp:cNvGraphicFramePr>
@@ -13323,6 +12806,72 @@
                   <pic:spPr>
                     <a:xfrm>
                       <a:off x="0" y="0"/>
+                      <a:ext cx="3181350" cy="2419350"/>
+                    </a:xfrm>
+                    <a:prstGeom prst="rect">
+                      <a:avLst/>
+                    </a:prstGeom>
+                  </pic:spPr>
+                </pic:pic>
+              </a:graphicData>
+            </a:graphic>
+          </wp:inline>
+        </w:drawing>
+      </w:r>
+    </w:p>
+    <w:p>
+      <w:pPr>
+        <w:rPr>
+          <w:lang w:val="en-US"/>
+        </w:rPr>
+      </w:pPr>
+      <w:r>
+        <w:rPr>
+          <w:lang w:val="en-US"/>
+        </w:rPr>
+        <w:t xml:space="preserve">See that the coverage has for the SubscriptionProcessor.java has improved </w:t>
+      </w:r>
+      <w:r>
+        <w:rPr>
+          <w:lang w:val="en-US"/>
+        </w:rPr>
+        <w:t>a little bit.</w:t>
+      </w:r>
+    </w:p>
+    <w:p>
+      <w:pPr>
+        <w:rPr>
+          <w:lang w:val="en-US"/>
+        </w:rPr>
+      </w:pPr>
+      <w:r>
+        <w:rPr>
+          <w:noProof/>
+        </w:rPr>
+        <w:drawing>
+          <wp:inline distT="0" distB="0" distL="0" distR="0" wp14:anchorId="2F0500E5" wp14:editId="5E644AD8">
+            <wp:extent cx="5731510" cy="637540"/>
+            <wp:effectExtent l="0" t="0" r="2540" b="0"/>
+            <wp:docPr id="26" name="Picture 26"/>
+            <wp:cNvGraphicFramePr>
+              <a:graphicFrameLocks xmlns:a="http://schemas.openxmlformats.org/drawingml/2006/main" noChangeAspect="1"/>
+            </wp:cNvGraphicFramePr>
+            <a:graphic xmlns:a="http://schemas.openxmlformats.org/drawingml/2006/main">
+              <a:graphicData uri="http://schemas.openxmlformats.org/drawingml/2006/picture">
+                <pic:pic xmlns:pic="http://schemas.openxmlformats.org/drawingml/2006/picture">
+                  <pic:nvPicPr>
+                    <pic:cNvPr id="1" name=""/>
+                    <pic:cNvPicPr/>
+                  </pic:nvPicPr>
+                  <pic:blipFill>
+                    <a:blip r:embed="rId39"/>
+                    <a:stretch>
+                      <a:fillRect/>
+                    </a:stretch>
+                  </pic:blipFill>
+                  <pic:spPr>
+                    <a:xfrm>
+                      <a:off x="0" y="0"/>
                       <a:ext cx="5731510" cy="637540"/>
                     </a:xfrm>
                     <a:prstGeom prst="rect">
@@ -13735,7 +13284,7 @@
                     </pic:cNvPicPr>
                   </pic:nvPicPr>
                   <pic:blipFill>
-                    <a:blip r:embed="rId39">
+                    <a:blip r:embed="rId40">
                       <a:extLst>
                         <a:ext uri="{28A0092B-C50C-407E-A947-70E740481C1C}">
                           <a14:useLocalDpi xmlns:a14="http://schemas.microsoft.com/office/drawing/2010/main" val="0"/>
@@ -13825,7 +13374,7 @@
                     </pic:cNvPicPr>
                   </pic:nvPicPr>
                   <pic:blipFill>
-                    <a:blip r:embed="rId40">
+                    <a:blip r:embed="rId41">
                       <a:extLst>
                         <a:ext uri="{28A0092B-C50C-407E-A947-70E740481C1C}">
                           <a14:useLocalDpi xmlns:a14="http://schemas.microsoft.com/office/drawing/2010/main" val="0"/>
@@ -13891,7 +13440,7 @@
 
 <file path=word/comments.xml><?xml version="1.0" encoding="utf-8"?>
 <w:comments xmlns:wpc="http://schemas.microsoft.com/office/word/2010/wordprocessingCanvas" xmlns:cx="http://schemas.microsoft.com/office/drawing/2014/chartex" xmlns:cx1="http://schemas.microsoft.com/office/drawing/2015/9/8/chartex" xmlns:cx2="http://schemas.microsoft.com/office/drawing/2015/10/21/chartex" xmlns:cx3="http://schemas.microsoft.com/office/drawing/2016/5/9/chartex" xmlns:cx4="http://schemas.microsoft.com/office/drawing/2016/5/10/chartex" xmlns:cx5="http://schemas.microsoft.com/office/drawing/2016/5/11/chartex" xmlns:cx6="http://schemas.microsoft.com/office/drawing/2016/5/12/chartex" xmlns:cx7="http://schemas.microsoft.com/office/drawing/2016/5/13/chartex" xmlns:cx8="http://schemas.microsoft.com/office/drawing/2016/5/14/chartex" xmlns:mc="http://schemas.openxmlformats.org/markup-compatibility/2006" xmlns:aink="http://schemas.microsoft.com/office/drawing/2016/ink" xmlns:am3d="http://schemas.microsoft.com/office/drawing/2017/model3d" xmlns:o="urn:schemas-microsoft-com:office:office" xmlns:r="http://schemas.openxmlformats.org/officeDocument/2006/relationships" xmlns:m="http://schemas.openxmlformats.org/officeDocument/2006/math" xmlns:v="urn:schemas-microsoft-com:vml" xmlns:wp14="http://schemas.microsoft.com/office/word/2010/wordprocessingDrawing" xmlns:wp="http://schemas.openxmlformats.org/drawingml/2006/wordprocessingDrawing" xmlns:w10="urn:schemas-microsoft-com:office:word" xmlns:w="http://schemas.openxmlformats.org/wordprocessingml/2006/main" xmlns:w14="http://schemas.microsoft.com/office/word/2010/wordml" xmlns:w15="http://schemas.microsoft.com/office/word/2012/wordml" xmlns:w16cex="http://schemas.microsoft.com/office/word/2018/wordml/cex" xmlns:w16cid="http://schemas.microsoft.com/office/word/2016/wordml/cid" xmlns:w16="http://schemas.microsoft.com/office/word/2018/wordml" xmlns:w16sdtdh="http://schemas.microsoft.com/office/word/2020/wordml/sdtdatahash" xmlns:w16se="http://schemas.microsoft.com/office/word/2015/wordml/symex" xmlns:wpg="http://schemas.microsoft.com/office/word/2010/wordprocessingGroup" xmlns:wpi="http://schemas.microsoft.com/office/word/2010/wordprocessingInk" xmlns:wne="http://schemas.microsoft.com/office/word/2006/wordml" xmlns:wps="http://schemas.microsoft.com/office/word/2010/wordprocessingShape" mc:Ignorable="w14 w15 w16se w16cid w16 w16cex w16sdtdh wp14">
-  <w:comment w:id="1" w:author="Jacco Cijsouw" w:date="2021-05-22T15:00:00Z" w:initials="JC">
+  <w:comment w:id="2" w:author="Jacco Cijsouw" w:date="2021-05-22T15:00:00Z" w:initials="JC">
     <w:p>
       <w:pPr>
         <w:pStyle w:val="CommentText"/>
@@ -13901,6 +13450,137 @@
           <w:rStyle w:val="CommentReference"/>
         </w:rPr>
         <w:annotationRef/>
+      </w:r>
+    </w:p>
+  </w:comment>
+  <w:comment w:id="3" w:author="Jeroen Rijnboutt" w:date="2021-06-01T11:23:00Z" w:initials="JR">
+    <w:p>
+      <w:pPr>
+        <w:shd w:val="clear" w:color="auto" w:fill="FFFFFF"/>
+        <w:spacing w:line="285" w:lineRule="atLeast"/>
+        <w:rPr>
+          <w:rFonts w:ascii="Consolas" w:eastAsia="Times New Roman" w:hAnsi="Consolas" w:cs="Times New Roman"/>
+          <w:color w:val="000000"/>
+          <w:sz w:val="21"/>
+          <w:szCs w:val="21"/>
+          <w:lang w:val="en-US" w:eastAsia="en-NL"/>
+        </w:rPr>
+      </w:pPr>
+      <w:r>
+        <w:rPr>
+          <w:rStyle w:val="CommentReference"/>
+        </w:rPr>
+        <w:annotationRef/>
+      </w:r>
+      <w:proofErr w:type="spellStart"/>
+      <w:r>
+        <w:rPr>
+          <w:rFonts w:ascii="Consolas" w:eastAsia="Times New Roman" w:hAnsi="Consolas" w:cs="Times New Roman"/>
+          <w:color w:val="000000"/>
+          <w:sz w:val="21"/>
+          <w:szCs w:val="21"/>
+          <w:lang w:eastAsia="en-NL"/>
+        </w:rPr>
+        <w:t>anyIterable</w:t>
+      </w:r>
+      <w:proofErr w:type="spellEnd"/>
+      <w:r>
+        <w:rPr>
+          <w:rFonts w:ascii="Consolas" w:eastAsia="Times New Roman" w:hAnsi="Consolas" w:cs="Times New Roman"/>
+          <w:color w:val="000000"/>
+          <w:sz w:val="21"/>
+          <w:szCs w:val="21"/>
+          <w:lang w:eastAsia="en-NL"/>
+        </w:rPr>
+        <w:t>()</w:t>
+      </w:r>
+      <w:r>
+        <w:rPr>
+          <w:rFonts w:ascii="Consolas" w:eastAsia="Times New Roman" w:hAnsi="Consolas" w:cs="Times New Roman"/>
+          <w:color w:val="000000"/>
+          <w:sz w:val="21"/>
+          <w:szCs w:val="21"/>
+          <w:lang w:val="en-US" w:eastAsia="en-NL"/>
+        </w:rPr>
+        <w:t xml:space="preserve"> </w:t>
+      </w:r>
+      <w:r>
+        <w:rPr>
+          <w:rFonts w:ascii="Consolas" w:eastAsia="Times New Roman" w:hAnsi="Consolas" w:cs="Times New Roman"/>
+          <w:color w:val="000000"/>
+          <w:sz w:val="21"/>
+          <w:szCs w:val="21"/>
+          <w:lang w:val="en-US" w:eastAsia="en-NL"/>
+        </w:rPr>
+        <w:t>can be used instead</w:t>
+      </w:r>
+      <w:r>
+        <w:rPr>
+          <w:rFonts w:ascii="Consolas" w:eastAsia="Times New Roman" w:hAnsi="Consolas" w:cs="Times New Roman"/>
+          <w:color w:val="000000"/>
+          <w:sz w:val="21"/>
+          <w:szCs w:val="21"/>
+          <w:lang w:val="en-US" w:eastAsia="en-NL"/>
+        </w:rPr>
+        <w:t xml:space="preserve"> of </w:t>
+      </w:r>
+      <w:r>
+        <w:rPr>
+          <w:rFonts w:ascii="Courier New" w:eastAsia="Times New Roman" w:hAnsi="Courier New" w:cs="Courier New"/>
+          <w:i/>
+          <w:iCs/>
+          <w:color w:val="A9B7C6"/>
+          <w:sz w:val="20"/>
+          <w:szCs w:val="20"/>
+        </w:rPr>
+        <w:t>any</w:t>
+      </w:r>
+      <w:r>
+        <w:rPr>
+          <w:rFonts w:ascii="Courier New" w:eastAsia="Times New Roman" w:hAnsi="Courier New" w:cs="Courier New"/>
+          <w:color w:val="A9B7C6"/>
+          <w:sz w:val="20"/>
+          <w:szCs w:val="20"/>
+        </w:rPr>
+        <w:t>(</w:t>
+      </w:r>
+      <w:proofErr w:type="spellStart"/>
+      <w:r>
+        <w:rPr>
+          <w:rFonts w:ascii="Courier New" w:eastAsia="Times New Roman" w:hAnsi="Courier New" w:cs="Courier New"/>
+          <w:color w:val="A9B7C6"/>
+          <w:sz w:val="20"/>
+          <w:szCs w:val="20"/>
+        </w:rPr>
+        <w:t>Iterable.</w:t>
+      </w:r>
+      <w:r>
+        <w:rPr>
+          <w:rFonts w:ascii="Courier New" w:eastAsia="Times New Roman" w:hAnsi="Courier New" w:cs="Courier New"/>
+          <w:color w:val="CC7832"/>
+          <w:sz w:val="20"/>
+          <w:szCs w:val="20"/>
+        </w:rPr>
+        <w:t>class</w:t>
+      </w:r>
+      <w:proofErr w:type="spellEnd"/>
+      <w:r>
+        <w:rPr>
+          <w:rFonts w:ascii="Courier New" w:eastAsia="Times New Roman" w:hAnsi="Courier New" w:cs="Courier New"/>
+          <w:color w:val="A9B7C6"/>
+          <w:sz w:val="20"/>
+          <w:szCs w:val="20"/>
+        </w:rPr>
+        <w:t>))</w:t>
+      </w:r>
+      <w:r>
+        <w:rPr>
+          <w:rFonts w:ascii="Courier New" w:eastAsia="Times New Roman" w:hAnsi="Courier New" w:cs="Courier New"/>
+          <w:color w:val="CC7832"/>
+          <w:sz w:val="20"/>
+          <w:szCs w:val="20"/>
+        </w:rPr>
+        <w:t>;</w:t>
       </w:r>
     </w:p>
   </w:comment>
@@ -13910,18 +13590,21 @@
 <file path=word/commentsExtended.xml><?xml version="1.0" encoding="utf-8"?>
 <w15:commentsEx xmlns:wpc="http://schemas.microsoft.com/office/word/2010/wordprocessingCanvas" xmlns:cx="http://schemas.microsoft.com/office/drawing/2014/chartex" xmlns:cx1="http://schemas.microsoft.com/office/drawing/2015/9/8/chartex" xmlns:cx2="http://schemas.microsoft.com/office/drawing/2015/10/21/chartex" xmlns:cx3="http://schemas.microsoft.com/office/drawing/2016/5/9/chartex" xmlns:cx4="http://schemas.microsoft.com/office/drawing/2016/5/10/chartex" xmlns:cx5="http://schemas.microsoft.com/office/drawing/2016/5/11/chartex" xmlns:cx6="http://schemas.microsoft.com/office/drawing/2016/5/12/chartex" xmlns:cx7="http://schemas.microsoft.com/office/drawing/2016/5/13/chartex" xmlns:cx8="http://schemas.microsoft.com/office/drawing/2016/5/14/chartex" xmlns:mc="http://schemas.openxmlformats.org/markup-compatibility/2006" xmlns:aink="http://schemas.microsoft.com/office/drawing/2016/ink" xmlns:am3d="http://schemas.microsoft.com/office/drawing/2017/model3d" xmlns:o="urn:schemas-microsoft-com:office:office" xmlns:r="http://schemas.openxmlformats.org/officeDocument/2006/relationships" xmlns:m="http://schemas.openxmlformats.org/officeDocument/2006/math" xmlns:v="urn:schemas-microsoft-com:vml" xmlns:wp14="http://schemas.microsoft.com/office/word/2010/wordprocessingDrawing" xmlns:wp="http://schemas.openxmlformats.org/drawingml/2006/wordprocessingDrawing" xmlns:w10="urn:schemas-microsoft-com:office:word" xmlns:w="http://schemas.openxmlformats.org/wordprocessingml/2006/main" xmlns:w14="http://schemas.microsoft.com/office/word/2010/wordml" xmlns:w15="http://schemas.microsoft.com/office/word/2012/wordml" xmlns:w16cex="http://schemas.microsoft.com/office/word/2018/wordml/cex" xmlns:w16cid="http://schemas.microsoft.com/office/word/2016/wordml/cid" xmlns:w16="http://schemas.microsoft.com/office/word/2018/wordml" xmlns:w16sdtdh="http://schemas.microsoft.com/office/word/2020/wordml/sdtdatahash" xmlns:w16se="http://schemas.microsoft.com/office/word/2015/wordml/symex" xmlns:wpg="http://schemas.microsoft.com/office/word/2010/wordprocessingGroup" xmlns:wpi="http://schemas.microsoft.com/office/word/2010/wordprocessingInk" xmlns:wne="http://schemas.microsoft.com/office/word/2006/wordml" xmlns:wps="http://schemas.microsoft.com/office/word/2010/wordprocessingShape" mc:Ignorable="w14 w15 w16se w16cid w16 w16cex w16sdtdh wp14">
   <w15:commentEx w15:paraId="03D87326" w15:done="0"/>
+  <w15:commentEx w15:paraId="78CAA5B6" w15:done="0"/>
 </w15:commentsEx>
 </file>
 
 <file path=word/commentsExtensible.xml><?xml version="1.0" encoding="utf-8"?>
 <w16cex:commentsExtensible xmlns:wpc="http://schemas.microsoft.com/office/word/2010/wordprocessingCanvas" xmlns:cx="http://schemas.microsoft.com/office/drawing/2014/chartex" xmlns:cx1="http://schemas.microsoft.com/office/drawing/2015/9/8/chartex" xmlns:cx2="http://schemas.microsoft.com/office/drawing/2015/10/21/chartex" xmlns:cx3="http://schemas.microsoft.com/office/drawing/2016/5/9/chartex" xmlns:cx4="http://schemas.microsoft.com/office/drawing/2016/5/10/chartex" xmlns:cx5="http://schemas.microsoft.com/office/drawing/2016/5/11/chartex" xmlns:cx6="http://schemas.microsoft.com/office/drawing/2016/5/12/chartex" xmlns:cx7="http://schemas.microsoft.com/office/drawing/2016/5/13/chartex" xmlns:cx8="http://schemas.microsoft.com/office/drawing/2016/5/14/chartex" xmlns:mc="http://schemas.openxmlformats.org/markup-compatibility/2006" xmlns:aink="http://schemas.microsoft.com/office/drawing/2016/ink" xmlns:am3d="http://schemas.microsoft.com/office/drawing/2017/model3d" xmlns:o="urn:schemas-microsoft-com:office:office" xmlns:r="http://schemas.openxmlformats.org/officeDocument/2006/relationships" xmlns:m="http://schemas.openxmlformats.org/officeDocument/2006/math" xmlns:v="urn:schemas-microsoft-com:vml" xmlns:wp14="http://schemas.microsoft.com/office/word/2010/wordprocessingDrawing" xmlns:wp="http://schemas.openxmlformats.org/drawingml/2006/wordprocessingDrawing" xmlns:w10="urn:schemas-microsoft-com:office:word" xmlns:w="http://schemas.openxmlformats.org/wordprocessingml/2006/main" xmlns:w14="http://schemas.microsoft.com/office/word/2010/wordml" xmlns:w15="http://schemas.microsoft.com/office/word/2012/wordml" xmlns:w16cex="http://schemas.microsoft.com/office/word/2018/wordml/cex" xmlns:w16cid="http://schemas.microsoft.com/office/word/2016/wordml/cid" xmlns:w16="http://schemas.microsoft.com/office/word/2018/wordml" xmlns:w16sdtdh="http://schemas.microsoft.com/office/word/2020/wordml/sdtdatahash" xmlns:w16se="http://schemas.microsoft.com/office/word/2015/wordml/symex" xmlns:wpg="http://schemas.microsoft.com/office/word/2010/wordprocessingGroup" xmlns:wpi="http://schemas.microsoft.com/office/word/2010/wordprocessingInk" xmlns:wne="http://schemas.microsoft.com/office/word/2006/wordml" xmlns:wps="http://schemas.microsoft.com/office/word/2010/wordprocessingShape" mc:Ignorable="w14 w15 w16se w16cid w16 w16cex w16sdtdh wp14">
   <w16cex:commentExtensible w16cex:durableId="24539B07" w16cex:dateUtc="2021-05-22T13:00:00Z"/>
+  <w16cex:commentExtensible w16cex:durableId="24609743" w16cex:dateUtc="2021-06-01T09:23:00Z"/>
 </w16cex:commentsExtensible>
 </file>
 
 <file path=word/commentsIds.xml><?xml version="1.0" encoding="utf-8"?>
 <w16cid:commentsIds xmlns:wpc="http://schemas.microsoft.com/office/word/2010/wordprocessingCanvas" xmlns:cx="http://schemas.microsoft.com/office/drawing/2014/chartex" xmlns:cx1="http://schemas.microsoft.com/office/drawing/2015/9/8/chartex" xmlns:cx2="http://schemas.microsoft.com/office/drawing/2015/10/21/chartex" xmlns:cx3="http://schemas.microsoft.com/office/drawing/2016/5/9/chartex" xmlns:cx4="http://schemas.microsoft.com/office/drawing/2016/5/10/chartex" xmlns:cx5="http://schemas.microsoft.com/office/drawing/2016/5/11/chartex" xmlns:cx6="http://schemas.microsoft.com/office/drawing/2016/5/12/chartex" xmlns:cx7="http://schemas.microsoft.com/office/drawing/2016/5/13/chartex" xmlns:cx8="http://schemas.microsoft.com/office/drawing/2016/5/14/chartex" xmlns:mc="http://schemas.openxmlformats.org/markup-compatibility/2006" xmlns:aink="http://schemas.microsoft.com/office/drawing/2016/ink" xmlns:am3d="http://schemas.microsoft.com/office/drawing/2017/model3d" xmlns:o="urn:schemas-microsoft-com:office:office" xmlns:r="http://schemas.openxmlformats.org/officeDocument/2006/relationships" xmlns:m="http://schemas.openxmlformats.org/officeDocument/2006/math" xmlns:v="urn:schemas-microsoft-com:vml" xmlns:wp14="http://schemas.microsoft.com/office/word/2010/wordprocessingDrawing" xmlns:wp="http://schemas.openxmlformats.org/drawingml/2006/wordprocessingDrawing" xmlns:w10="urn:schemas-microsoft-com:office:word" xmlns:w="http://schemas.openxmlformats.org/wordprocessingml/2006/main" xmlns:w14="http://schemas.microsoft.com/office/word/2010/wordml" xmlns:w15="http://schemas.microsoft.com/office/word/2012/wordml" xmlns:w16cex="http://schemas.microsoft.com/office/word/2018/wordml/cex" xmlns:w16cid="http://schemas.microsoft.com/office/word/2016/wordml/cid" xmlns:w16="http://schemas.microsoft.com/office/word/2018/wordml" xmlns:w16sdtdh="http://schemas.microsoft.com/office/word/2020/wordml/sdtdatahash" xmlns:w16se="http://schemas.microsoft.com/office/word/2015/wordml/symex" xmlns:wpg="http://schemas.microsoft.com/office/word/2010/wordprocessingGroup" xmlns:wpi="http://schemas.microsoft.com/office/word/2010/wordprocessingInk" xmlns:wne="http://schemas.microsoft.com/office/word/2006/wordml" xmlns:wps="http://schemas.microsoft.com/office/word/2010/wordprocessingShape" mc:Ignorable="w14 w15 w16se w16cid w16 w16cex w16sdtdh wp14">
   <w16cid:commentId w16cid:paraId="03D87326" w16cid:durableId="24539B07"/>
+  <w16cid:commentId w16cid:paraId="78CAA5B6" w16cid:durableId="24609743"/>
 </w16cid:commentsIds>
 </file>
 
@@ -15644,6 +15327,9 @@
   <w15:person w15:author="Jacco Cijsouw">
     <w15:presenceInfo w15:providerId="AD" w15:userId="S::Jacco.Cijsouw@AMIS.nl::3fcdd2c0-24be-4ef3-b421-82e6e91aab0d"/>
   </w15:person>
+  <w15:person w15:author="Jeroen Rijnboutt">
+    <w15:presenceInfo w15:providerId="AD" w15:userId="S::Jeroen.Rijnboutt@AMIS.nl::661bea92-5fc2-408b-872c-9b8787547f88"/>
+  </w15:person>
 </w15:people>
 </file>
 
@@ -15655,7 +15341,7 @@
         <w:rFonts w:asciiTheme="minorHAnsi" w:eastAsiaTheme="minorHAnsi" w:hAnsiTheme="minorHAnsi" w:cstheme="minorBidi"/>
         <w:sz w:val="22"/>
         <w:szCs w:val="22"/>
-        <w:lang w:eastAsia="en-US" w:bidi="ar-SA"/>
+        <w:lang w:val="en-NL" w:eastAsia="en-US" w:bidi="ar-SA"/>
       </w:rPr>
     </w:rPrDefault>
     <w:pPrDefault>
@@ -16045,7 +15731,7 @@
   <w:style w:type="paragraph" w:default="1" w:styleId="Normal">
     <w:name w:val="Normal"/>
     <w:qFormat/>
-    <w:rsid w:val="008B3FAB"/>
+    <w:rsid w:val="00B53B77"/>
   </w:style>
   <w:style w:type="paragraph" w:styleId="Heading1">
     <w:name w:val="heading 1"/>
@@ -16115,6 +15801,7 @@
   <w:style w:type="character" w:default="1" w:styleId="DefaultParagraphFont">
     <w:name w:val="Default Paragraph Font"/>
     <w:uiPriority w:val="1"/>
+    <w:semiHidden/>
     <w:unhideWhenUsed/>
   </w:style>
   <w:style w:type="table" w:default="1" w:styleId="TableNormal">
@@ -16380,6 +16067,18 @@
       <w:color w:val="1F3763" w:themeColor="accent1" w:themeShade="7F"/>
       <w:sz w:val="24"/>
       <w:szCs w:val="24"/>
+    </w:rPr>
+  </w:style>
+  <w:style w:type="character" w:styleId="FollowedHyperlink">
+    <w:name w:val="FollowedHyperlink"/>
+    <w:basedOn w:val="DefaultParagraphFont"/>
+    <w:uiPriority w:val="99"/>
+    <w:semiHidden/>
+    <w:unhideWhenUsed/>
+    <w:rsid w:val="00620CF6"/>
+    <w:rPr>
+      <w:color w:val="954F72" w:themeColor="followedHyperlink"/>
+      <w:u w:val="single"/>
     </w:rPr>
   </w:style>
 </w:styles>

</xml_diff>